<commit_message>
Changed things about walls changing colors
In Project Description
</commit_message>
<xml_diff>
--- a/Documentation/Project Description.docx
+++ b/Documentation/Project Description.docx
@@ -1,6 +1,6 @@
 
 <file path=word/document.xml><?xml version="1.0" encoding="utf-8"?>
-<w:document xmlns:wpc="http://schemas.microsoft.com/office/word/2010/wordprocessingCanvas" xmlns:mc="http://schemas.openxmlformats.org/markup-compatibility/2006" xmlns:o="urn:schemas-microsoft-com:office:office" xmlns:r="http://schemas.openxmlformats.org/officeDocument/2006/relationships" xmlns:m="http://schemas.openxmlformats.org/officeDocument/2006/math" xmlns:v="urn:schemas-microsoft-com:vml" xmlns:wp14="http://schemas.microsoft.com/office/word/2010/wordprocessingDrawing" xmlns:wp="http://schemas.openxmlformats.org/drawingml/2006/wordprocessingDrawing" xmlns:w10="urn:schemas-microsoft-com:office:word" xmlns:w="http://schemas.openxmlformats.org/wordprocessingml/2006/main" xmlns:w14="http://schemas.microsoft.com/office/word/2010/wordml" xmlns:w15="http://schemas.microsoft.com/office/word/2012/wordml" xmlns:wpg="http://schemas.microsoft.com/office/word/2010/wordprocessingGroup" xmlns:wpi="http://schemas.microsoft.com/office/word/2010/wordprocessingInk" xmlns:wne="http://schemas.microsoft.com/office/word/2006/wordml" xmlns:wps="http://schemas.microsoft.com/office/word/2010/wordprocessingShape" mc:Ignorable="w14 w15 wp14">
+<w:document xmlns:ve="http://schemas.openxmlformats.org/markup-compatibility/2006" xmlns:o="urn:schemas-microsoft-com:office:office" xmlns:r="http://schemas.openxmlformats.org/officeDocument/2006/relationships" xmlns:m="http://schemas.openxmlformats.org/officeDocument/2006/math" xmlns:v="urn:schemas-microsoft-com:vml" xmlns:wp="http://schemas.openxmlformats.org/drawingml/2006/wordprocessingDrawing" xmlns:w10="urn:schemas-microsoft-com:office:word" xmlns:w="http://schemas.openxmlformats.org/wordprocessingml/2006/main" xmlns:wne="http://schemas.microsoft.com/office/word/2006/wordml">
   <w:body>
     <w:p>
       <w:pPr>
@@ -124,23 +124,23 @@
           <w:sz w:val="24"/>
           <w:szCs w:val="24"/>
         </w:rPr>
-        <w:t xml:space="preserve"> walls that </w:t>
-      </w:r>
-      <w:r>
-        <w:rPr>
-          <w:rFonts w:ascii="Times New Roman" w:hAnsi="Times New Roman" w:cs="Times New Roman"/>
-          <w:sz w:val="24"/>
-          <w:szCs w:val="24"/>
-        </w:rPr>
-        <w:t xml:space="preserve">light up whenever the puck or mallet hits </w:t>
-      </w:r>
-      <w:r>
-        <w:rPr>
-          <w:rFonts w:ascii="Times New Roman" w:hAnsi="Times New Roman" w:cs="Times New Roman"/>
-          <w:sz w:val="24"/>
-          <w:szCs w:val="24"/>
-        </w:rPr>
-        <w:t>it</w:t>
+        <w:t xml:space="preserve"> </w:t>
+      </w:r>
+      <w:r>
+        <w:rPr>
+          <w:rFonts w:ascii="Times New Roman" w:hAnsi="Times New Roman" w:cs="Times New Roman"/>
+          <w:sz w:val="24"/>
+          <w:szCs w:val="24"/>
+        </w:rPr>
+        <w:t xml:space="preserve">brightly colored </w:t>
+      </w:r>
+      <w:r>
+        <w:rPr>
+          <w:rFonts w:ascii="Times New Roman" w:hAnsi="Times New Roman" w:cs="Times New Roman"/>
+          <w:sz w:val="24"/>
+          <w:szCs w:val="24"/>
+        </w:rPr>
+        <w:t>walls</w:t>
       </w:r>
       <w:r>
         <w:rPr>
@@ -212,7 +212,25 @@
           <w:sz w:val="24"/>
           <w:szCs w:val="24"/>
         </w:rPr>
-        <w:t xml:space="preserve"> keys and the arrow keys to move their mallet. Once one player scores, the puck will </w:t>
+        <w:t xml:space="preserve"> keys and the arrow keys to move their mallet. Once </w:t>
+      </w:r>
+      <w:proofErr w:type="gramStart"/>
+      <w:r>
+        <w:rPr>
+          <w:rFonts w:ascii="Times New Roman" w:hAnsi="Times New Roman" w:cs="Times New Roman"/>
+          <w:sz w:val="24"/>
+          <w:szCs w:val="24"/>
+        </w:rPr>
+        <w:t>one player</w:t>
+      </w:r>
+      <w:proofErr w:type="gramEnd"/>
+      <w:r>
+        <w:rPr>
+          <w:rFonts w:ascii="Times New Roman" w:hAnsi="Times New Roman" w:cs="Times New Roman"/>
+          <w:sz w:val="24"/>
+          <w:szCs w:val="24"/>
+        </w:rPr>
+        <w:t xml:space="preserve"> scores, the puck will </w:t>
       </w:r>
       <w:r>
         <w:rPr>
@@ -260,7 +278,43 @@
           <w:sz w:val="24"/>
           <w:szCs w:val="24"/>
         </w:rPr>
-        <w:t>add as much as we can, and while we aren’t yet sure of what we will and will not be able to accomplish with our coding abilities, we are going to aim towards our description and then try to advance from there. There are a few things we might alter if we get the chance in order to improve our project, so we cannot guarantee that our final project will completely adhere to this description.</w:t>
+        <w:t xml:space="preserve">add as much as we can, and while we </w:t>
+      </w:r>
+      <w:proofErr w:type="gramStart"/>
+      <w:r>
+        <w:rPr>
+          <w:rFonts w:ascii="Times New Roman" w:hAnsi="Times New Roman" w:cs="Times New Roman"/>
+          <w:sz w:val="24"/>
+          <w:szCs w:val="24"/>
+        </w:rPr>
+        <w:t>aren’t</w:t>
+      </w:r>
+      <w:proofErr w:type="gramEnd"/>
+      <w:r>
+        <w:rPr>
+          <w:rFonts w:ascii="Times New Roman" w:hAnsi="Times New Roman" w:cs="Times New Roman"/>
+          <w:sz w:val="24"/>
+          <w:szCs w:val="24"/>
+        </w:rPr>
+        <w:t xml:space="preserve"> yet sure of what we will and will not be able to accomplish with our coding abilities, we are going to aim towards our description and then try to advance from there. </w:t>
+      </w:r>
+      <w:proofErr w:type="gramStart"/>
+      <w:r>
+        <w:rPr>
+          <w:rFonts w:ascii="Times New Roman" w:hAnsi="Times New Roman" w:cs="Times New Roman"/>
+          <w:sz w:val="24"/>
+          <w:szCs w:val="24"/>
+        </w:rPr>
+        <w:t>There are a few things we might alter</w:t>
+      </w:r>
+      <w:proofErr w:type="gramEnd"/>
+      <w:r>
+        <w:rPr>
+          <w:rFonts w:ascii="Times New Roman" w:hAnsi="Times New Roman" w:cs="Times New Roman"/>
+          <w:sz w:val="24"/>
+          <w:szCs w:val="24"/>
+        </w:rPr>
+        <w:t xml:space="preserve"> if we get the chance in order to improve our project, so we cannot guarantee that our final project will completely adhere to this description.</w:t>
       </w:r>
     </w:p>
     <w:p>
@@ -342,8 +396,18 @@
           <w:sz w:val="24"/>
           <w:szCs w:val="24"/>
         </w:rPr>
-        <w:t>, but children usually enjoy computer games more than adults</w:t>
-      </w:r>
+        <w:t xml:space="preserve">, but children usually enjoy computer games more than </w:t>
+      </w:r>
+      <w:proofErr w:type="gramStart"/>
+      <w:r>
+        <w:rPr>
+          <w:rFonts w:ascii="Times New Roman" w:hAnsi="Times New Roman" w:cs="Times New Roman"/>
+          <w:sz w:val="24"/>
+          <w:szCs w:val="24"/>
+        </w:rPr>
+        <w:t>adults</w:t>
+      </w:r>
+      <w:proofErr w:type="gramEnd"/>
       <w:r>
         <w:rPr>
           <w:rFonts w:ascii="Times New Roman" w:hAnsi="Times New Roman" w:cs="Times New Roman"/>
@@ -401,7 +465,43 @@
           <w:sz w:val="24"/>
           <w:szCs w:val="24"/>
         </w:rPr>
-        <w:t>writing is flowing along. Niti Shah is taking on the role of UI / Graphic Design. The game’s appearance is what sets it apart from other games, so she plays a vital role in the projects final outcome. She will also be working cooperatively with Laura since the two jo</w:t>
+        <w:t xml:space="preserve">writing is flowing along. </w:t>
+      </w:r>
+      <w:proofErr w:type="spellStart"/>
+      <w:r>
+        <w:rPr>
+          <w:rFonts w:ascii="Times New Roman" w:hAnsi="Times New Roman" w:cs="Times New Roman"/>
+          <w:sz w:val="24"/>
+          <w:szCs w:val="24"/>
+        </w:rPr>
+        <w:t>Niti</w:t>
+      </w:r>
+      <w:proofErr w:type="spellEnd"/>
+      <w:r>
+        <w:rPr>
+          <w:rFonts w:ascii="Times New Roman" w:hAnsi="Times New Roman" w:cs="Times New Roman"/>
+          <w:sz w:val="24"/>
+          <w:szCs w:val="24"/>
+        </w:rPr>
+        <w:t xml:space="preserve"> Shah is taking on the role of UI / Graphic Design. The game’s appearance is what sets it apart from other games, so she plays a vital role in the projects </w:t>
+      </w:r>
+      <w:proofErr w:type="gramStart"/>
+      <w:r>
+        <w:rPr>
+          <w:rFonts w:ascii="Times New Roman" w:hAnsi="Times New Roman" w:cs="Times New Roman"/>
+          <w:sz w:val="24"/>
+          <w:szCs w:val="24"/>
+        </w:rPr>
+        <w:t>final outcome</w:t>
+      </w:r>
+      <w:proofErr w:type="gramEnd"/>
+      <w:r>
+        <w:rPr>
+          <w:rFonts w:ascii="Times New Roman" w:hAnsi="Times New Roman" w:cs="Times New Roman"/>
+          <w:sz w:val="24"/>
+          <w:szCs w:val="24"/>
+        </w:rPr>
+        <w:t>. She will also be working cooperatively with Laura since the two jo</w:t>
       </w:r>
       <w:r>
         <w:rPr>
@@ -417,7 +517,25 @@
           <w:sz w:val="24"/>
           <w:szCs w:val="24"/>
         </w:rPr>
-        <w:t xml:space="preserve">la Lopez is our bug tester. She is in charge of overseeing the functionality and constructing a bug report. Lastly, Jonah Yesowitz is the project manager. He is responsible for overseeing the progress of the project. He is responsible for making sure </w:t>
+        <w:t xml:space="preserve">la Lopez is our bug tester. She is in charge of overseeing the functionality and constructing a bug report. Lastly, Jonah </w:t>
+      </w:r>
+      <w:proofErr w:type="spellStart"/>
+      <w:r>
+        <w:rPr>
+          <w:rFonts w:ascii="Times New Roman" w:hAnsi="Times New Roman" w:cs="Times New Roman"/>
+          <w:sz w:val="24"/>
+          <w:szCs w:val="24"/>
+        </w:rPr>
+        <w:t>Yesowitz</w:t>
+      </w:r>
+      <w:proofErr w:type="spellEnd"/>
+      <w:r>
+        <w:rPr>
+          <w:rFonts w:ascii="Times New Roman" w:hAnsi="Times New Roman" w:cs="Times New Roman"/>
+          <w:sz w:val="24"/>
+          <w:szCs w:val="24"/>
+        </w:rPr>
+        <w:t xml:space="preserve"> is the project manager. He is responsible for overseeing the progress of the project. He is responsible for making sure </w:t>
       </w:r>
       <w:r>
         <w:rPr>
@@ -493,7 +611,7 @@
 </file>
 
 <file path=word/styles.xml><?xml version="1.0" encoding="utf-8"?>
-<w:styles xmlns:mc="http://schemas.openxmlformats.org/markup-compatibility/2006" xmlns:r="http://schemas.openxmlformats.org/officeDocument/2006/relationships" xmlns:w="http://schemas.openxmlformats.org/wordprocessingml/2006/main" xmlns:w14="http://schemas.microsoft.com/office/word/2010/wordml" xmlns:w15="http://schemas.microsoft.com/office/word/2012/wordml" mc:Ignorable="w14 w15">
+<w:styles xmlns:r="http://schemas.openxmlformats.org/officeDocument/2006/relationships" xmlns:w="http://schemas.openxmlformats.org/wordprocessingml/2006/main">
   <w:docDefaults>
     <w:rPrDefault>
       <w:rPr>
@@ -509,373 +627,149 @@
       </w:pPr>
     </w:pPrDefault>
   </w:docDefaults>
-  <w:latentStyles w:defLockedState="0" w:defUIPriority="99" w:defSemiHidden="0" w:defUnhideWhenUsed="0" w:defQFormat="0" w:count="371">
-    <w:lsdException w:name="Normal" w:uiPriority="0" w:qFormat="1"/>
-    <w:lsdException w:name="heading 1" w:uiPriority="9" w:qFormat="1"/>
-    <w:lsdException w:name="heading 2" w:semiHidden="1" w:uiPriority="9" w:unhideWhenUsed="1" w:qFormat="1"/>
-    <w:lsdException w:name="heading 3" w:semiHidden="1" w:uiPriority="9" w:unhideWhenUsed="1" w:qFormat="1"/>
-    <w:lsdException w:name="heading 4" w:semiHidden="1" w:uiPriority="9" w:unhideWhenUsed="1" w:qFormat="1"/>
-    <w:lsdException w:name="heading 5" w:semiHidden="1" w:uiPriority="9" w:unhideWhenUsed="1" w:qFormat="1"/>
-    <w:lsdException w:name="heading 6" w:semiHidden="1" w:uiPriority="9" w:unhideWhenUsed="1" w:qFormat="1"/>
-    <w:lsdException w:name="heading 7" w:semiHidden="1" w:uiPriority="9" w:unhideWhenUsed="1" w:qFormat="1"/>
-    <w:lsdException w:name="heading 8" w:semiHidden="1" w:uiPriority="9" w:unhideWhenUsed="1" w:qFormat="1"/>
-    <w:lsdException w:name="heading 9" w:semiHidden="1" w:uiPriority="9" w:unhideWhenUsed="1" w:qFormat="1"/>
-    <w:lsdException w:name="index 1" w:semiHidden="1" w:unhideWhenUsed="1"/>
-    <w:lsdException w:name="index 2" w:semiHidden="1" w:unhideWhenUsed="1"/>
-    <w:lsdException w:name="index 3" w:semiHidden="1" w:unhideWhenUsed="1"/>
-    <w:lsdException w:name="index 4" w:semiHidden="1" w:unhideWhenUsed="1"/>
-    <w:lsdException w:name="index 5" w:semiHidden="1" w:unhideWhenUsed="1"/>
-    <w:lsdException w:name="index 6" w:semiHidden="1" w:unhideWhenUsed="1"/>
-    <w:lsdException w:name="index 7" w:semiHidden="1" w:unhideWhenUsed="1"/>
-    <w:lsdException w:name="index 8" w:semiHidden="1" w:unhideWhenUsed="1"/>
-    <w:lsdException w:name="index 9" w:semiHidden="1" w:unhideWhenUsed="1"/>
-    <w:lsdException w:name="toc 1" w:semiHidden="1" w:uiPriority="39" w:unhideWhenUsed="1"/>
-    <w:lsdException w:name="toc 2" w:semiHidden="1" w:uiPriority="39" w:unhideWhenUsed="1"/>
-    <w:lsdException w:name="toc 3" w:semiHidden="1" w:uiPriority="39" w:unhideWhenUsed="1"/>
-    <w:lsdException w:name="toc 4" w:semiHidden="1" w:uiPriority="39" w:unhideWhenUsed="1"/>
-    <w:lsdException w:name="toc 5" w:semiHidden="1" w:uiPriority="39" w:unhideWhenUsed="1"/>
-    <w:lsdException w:name="toc 6" w:semiHidden="1" w:uiPriority="39" w:unhideWhenUsed="1"/>
-    <w:lsdException w:name="toc 7" w:semiHidden="1" w:uiPriority="39" w:unhideWhenUsed="1"/>
-    <w:lsdException w:name="toc 8" w:semiHidden="1" w:uiPriority="39" w:unhideWhenUsed="1"/>
-    <w:lsdException w:name="toc 9" w:semiHidden="1" w:uiPriority="39" w:unhideWhenUsed="1"/>
-    <w:lsdException w:name="Normal Indent" w:semiHidden="1" w:unhideWhenUsed="1"/>
-    <w:lsdException w:name="footnote text" w:semiHidden="1" w:unhideWhenUsed="1"/>
-    <w:lsdException w:name="annotation text" w:semiHidden="1" w:unhideWhenUsed="1"/>
-    <w:lsdException w:name="header" w:semiHidden="1" w:unhideWhenUsed="1"/>
-    <w:lsdException w:name="footer" w:semiHidden="1" w:unhideWhenUsed="1"/>
-    <w:lsdException w:name="index heading" w:semiHidden="1" w:unhideWhenUsed="1"/>
-    <w:lsdException w:name="caption" w:semiHidden="1" w:uiPriority="35" w:unhideWhenUsed="1" w:qFormat="1"/>
-    <w:lsdException w:name="table of figures" w:semiHidden="1" w:unhideWhenUsed="1"/>
-    <w:lsdException w:name="envelope address" w:semiHidden="1" w:unhideWhenUsed="1"/>
-    <w:lsdException w:name="envelope return" w:semiHidden="1" w:unhideWhenUsed="1"/>
-    <w:lsdException w:name="footnote reference" w:semiHidden="1" w:unhideWhenUsed="1"/>
-    <w:lsdException w:name="annotation reference" w:semiHidden="1" w:unhideWhenUsed="1"/>
-    <w:lsdException w:name="line number" w:semiHidden="1" w:unhideWhenUsed="1"/>
-    <w:lsdException w:name="page number" w:semiHidden="1" w:unhideWhenUsed="1"/>
-    <w:lsdException w:name="endnote reference" w:semiHidden="1" w:unhideWhenUsed="1"/>
-    <w:lsdException w:name="endnote text" w:semiHidden="1" w:unhideWhenUsed="1"/>
-    <w:lsdException w:name="table of authorities" w:semiHidden="1" w:unhideWhenUsed="1"/>
-    <w:lsdException w:name="macro" w:semiHidden="1" w:unhideWhenUsed="1"/>
-    <w:lsdException w:name="toa heading" w:semiHidden="1" w:unhideWhenUsed="1"/>
-    <w:lsdException w:name="List" w:semiHidden="1" w:unhideWhenUsed="1"/>
-    <w:lsdException w:name="List Bullet" w:semiHidden="1" w:unhideWhenUsed="1"/>
-    <w:lsdException w:name="List Number" w:semiHidden="1" w:unhideWhenUsed="1"/>
-    <w:lsdException w:name="List 2" w:semiHidden="1" w:unhideWhenUsed="1"/>
-    <w:lsdException w:name="List 3" w:semiHidden="1" w:unhideWhenUsed="1"/>
-    <w:lsdException w:name="List 4" w:semiHidden="1" w:unhideWhenUsed="1"/>
-    <w:lsdException w:name="List 5" w:semiHidden="1" w:unhideWhenUsed="1"/>
-    <w:lsdException w:name="List Bullet 2" w:semiHidden="1" w:unhideWhenUsed="1"/>
-    <w:lsdException w:name="List Bullet 3" w:semiHidden="1" w:unhideWhenUsed="1"/>
-    <w:lsdException w:name="List Bullet 4" w:semiHidden="1" w:unhideWhenUsed="1"/>
-    <w:lsdException w:name="List Bullet 5" w:semiHidden="1" w:unhideWhenUsed="1"/>
-    <w:lsdException w:name="List Number 2" w:semiHidden="1" w:unhideWhenUsed="1"/>
-    <w:lsdException w:name="List Number 3" w:semiHidden="1" w:unhideWhenUsed="1"/>
-    <w:lsdException w:name="List Number 4" w:semiHidden="1" w:unhideWhenUsed="1"/>
-    <w:lsdException w:name="List Number 5" w:semiHidden="1" w:unhideWhenUsed="1"/>
-    <w:lsdException w:name="Title" w:uiPriority="10" w:qFormat="1"/>
-    <w:lsdException w:name="Closing" w:semiHidden="1" w:unhideWhenUsed="1"/>
-    <w:lsdException w:name="Signature" w:semiHidden="1" w:unhideWhenUsed="1"/>
-    <w:lsdException w:name="Default Paragraph Font" w:semiHidden="1" w:uiPriority="1" w:unhideWhenUsed="1"/>
-    <w:lsdException w:name="Body Text" w:semiHidden="1" w:unhideWhenUsed="1"/>
-    <w:lsdException w:name="Body Text Indent" w:semiHidden="1" w:unhideWhenUsed="1"/>
-    <w:lsdException w:name="List Continue" w:semiHidden="1" w:unhideWhenUsed="1"/>
-    <w:lsdException w:name="List Continue 2" w:semiHidden="1" w:unhideWhenUsed="1"/>
-    <w:lsdException w:name="List Continue 3" w:semiHidden="1" w:unhideWhenUsed="1"/>
-    <w:lsdException w:name="List Continue 4" w:semiHidden="1" w:unhideWhenUsed="1"/>
-    <w:lsdException w:name="List Continue 5" w:semiHidden="1" w:unhideWhenUsed="1"/>
-    <w:lsdException w:name="Message Header" w:semiHidden="1" w:unhideWhenUsed="1"/>
-    <w:lsdException w:name="Subtitle" w:uiPriority="11" w:qFormat="1"/>
-    <w:lsdException w:name="Salutation" w:semiHidden="1" w:unhideWhenUsed="1"/>
-    <w:lsdException w:name="Date" w:semiHidden="1" w:unhideWhenUsed="1"/>
-    <w:lsdException w:name="Body Text First Indent" w:semiHidden="1" w:unhideWhenUsed="1"/>
-    <w:lsdException w:name="Body Text First Indent 2" w:semiHidden="1" w:unhideWhenUsed="1"/>
-    <w:lsdException w:name="Note Heading" w:semiHidden="1" w:unhideWhenUsed="1"/>
-    <w:lsdException w:name="Body Text 2" w:semiHidden="1" w:unhideWhenUsed="1"/>
-    <w:lsdException w:name="Body Text 3" w:semiHidden="1" w:unhideWhenUsed="1"/>
-    <w:lsdException w:name="Body Text Indent 2" w:semiHidden="1" w:unhideWhenUsed="1"/>
-    <w:lsdException w:name="Body Text Indent 3" w:semiHidden="1" w:unhideWhenUsed="1"/>
-    <w:lsdException w:name="Block Text" w:semiHidden="1" w:unhideWhenUsed="1"/>
-    <w:lsdException w:name="Hyperlink" w:semiHidden="1" w:unhideWhenUsed="1"/>
-    <w:lsdException w:name="FollowedHyperlink" w:semiHidden="1" w:unhideWhenUsed="1"/>
-    <w:lsdException w:name="Strong" w:uiPriority="22" w:qFormat="1"/>
-    <w:lsdException w:name="Emphasis" w:uiPriority="20" w:qFormat="1"/>
-    <w:lsdException w:name="Document Map" w:semiHidden="1" w:unhideWhenUsed="1"/>
-    <w:lsdException w:name="Plain Text" w:semiHidden="1" w:unhideWhenUsed="1"/>
-    <w:lsdException w:name="E-mail Signature" w:semiHidden="1" w:unhideWhenUsed="1"/>
-    <w:lsdException w:name="HTML Top of Form" w:semiHidden="1" w:unhideWhenUsed="1"/>
-    <w:lsdException w:name="HTML Bottom of Form" w:semiHidden="1" w:unhideWhenUsed="1"/>
-    <w:lsdException w:name="Normal (Web)" w:semiHidden="1" w:unhideWhenUsed="1"/>
-    <w:lsdException w:name="HTML Acronym" w:semiHidden="1" w:unhideWhenUsed="1"/>
-    <w:lsdException w:name="HTML Address" w:semiHidden="1" w:unhideWhenUsed="1"/>
-    <w:lsdException w:name="HTML Cite" w:semiHidden="1" w:unhideWhenUsed="1"/>
-    <w:lsdException w:name="HTML Code" w:semiHidden="1" w:unhideWhenUsed="1"/>
-    <w:lsdException w:name="HTML Definition" w:semiHidden="1" w:unhideWhenUsed="1"/>
-    <w:lsdException w:name="HTML Keyboard" w:semiHidden="1" w:unhideWhenUsed="1"/>
-    <w:lsdException w:name="HTML Preformatted" w:semiHidden="1" w:unhideWhenUsed="1"/>
-    <w:lsdException w:name="HTML Sample" w:semiHidden="1" w:unhideWhenUsed="1"/>
-    <w:lsdException w:name="HTML Typewriter" w:semiHidden="1" w:unhideWhenUsed="1"/>
-    <w:lsdException w:name="HTML Variable" w:semiHidden="1" w:unhideWhenUsed="1"/>
-    <w:lsdException w:name="Normal Table" w:semiHidden="1" w:unhideWhenUsed="1"/>
-    <w:lsdException w:name="annotation subject" w:semiHidden="1" w:unhideWhenUsed="1"/>
-    <w:lsdException w:name="No List" w:semiHidden="1" w:unhideWhenUsed="1"/>
-    <w:lsdException w:name="Outline List 1" w:semiHidden="1" w:unhideWhenUsed="1"/>
-    <w:lsdException w:name="Outline List 2" w:semiHidden="1" w:unhideWhenUsed="1"/>
-    <w:lsdException w:name="Outline List 3" w:semiHidden="1" w:unhideWhenUsed="1"/>
-    <w:lsdException w:name="Table Simple 1" w:semiHidden="1" w:unhideWhenUsed="1"/>
-    <w:lsdException w:name="Table Simple 2" w:semiHidden="1" w:unhideWhenUsed="1"/>
-    <w:lsdException w:name="Table Simple 3" w:semiHidden="1" w:unhideWhenUsed="1"/>
-    <w:lsdException w:name="Table Classic 1" w:semiHidden="1" w:unhideWhenUsed="1"/>
-    <w:lsdException w:name="Table Classic 2" w:semiHidden="1" w:unhideWhenUsed="1"/>
-    <w:lsdException w:name="Table Classic 3" w:semiHidden="1" w:unhideWhenUsed="1"/>
-    <w:lsdException w:name="Table Classic 4" w:semiHidden="1" w:unhideWhenUsed="1"/>
-    <w:lsdException w:name="Table Colorful 1" w:semiHidden="1" w:unhideWhenUsed="1"/>
-    <w:lsdException w:name="Table Colorful 2" w:semiHidden="1" w:unhideWhenUsed="1"/>
-    <w:lsdException w:name="Table Colorful 3" w:semiHidden="1" w:unhideWhenUsed="1"/>
-    <w:lsdException w:name="Table Columns 1" w:semiHidden="1" w:unhideWhenUsed="1"/>
-    <w:lsdException w:name="Table Columns 2" w:semiHidden="1" w:unhideWhenUsed="1"/>
-    <w:lsdException w:name="Table Columns 3" w:semiHidden="1" w:unhideWhenUsed="1"/>
-    <w:lsdException w:name="Table Columns 4" w:semiHidden="1" w:unhideWhenUsed="1"/>
-    <w:lsdException w:name="Table Columns 5" w:semiHidden="1" w:unhideWhenUsed="1"/>
-    <w:lsdException w:name="Table Grid 1" w:semiHidden="1" w:unhideWhenUsed="1"/>
-    <w:lsdException w:name="Table Grid 2" w:semiHidden="1" w:unhideWhenUsed="1"/>
-    <w:lsdException w:name="Table Grid 3" w:semiHidden="1" w:unhideWhenUsed="1"/>
-    <w:lsdException w:name="Table Grid 4" w:semiHidden="1" w:unhideWhenUsed="1"/>
-    <w:lsdException w:name="Table Grid 5" w:semiHidden="1" w:unhideWhenUsed="1"/>
-    <w:lsdException w:name="Table Grid 6" w:semiHidden="1" w:unhideWhenUsed="1"/>
-    <w:lsdException w:name="Table Grid 7" w:semiHidden="1" w:unhideWhenUsed="1"/>
-    <w:lsdException w:name="Table Grid 8" w:semiHidden="1" w:unhideWhenUsed="1"/>
-    <w:lsdException w:name="Table List 1" w:semiHidden="1" w:unhideWhenUsed="1"/>
-    <w:lsdException w:name="Table List 2" w:semiHidden="1" w:unhideWhenUsed="1"/>
-    <w:lsdException w:name="Table List 3" w:semiHidden="1" w:unhideWhenUsed="1"/>
-    <w:lsdException w:name="Table List 4" w:semiHidden="1" w:unhideWhenUsed="1"/>
-    <w:lsdException w:name="Table List 5" w:semiHidden="1" w:unhideWhenUsed="1"/>
-    <w:lsdException w:name="Table List 6" w:semiHidden="1" w:unhideWhenUsed="1"/>
-    <w:lsdException w:name="Table List 7" w:semiHidden="1" w:unhideWhenUsed="1"/>
-    <w:lsdException w:name="Table List 8" w:semiHidden="1" w:unhideWhenUsed="1"/>
-    <w:lsdException w:name="Table 3D effects 1" w:semiHidden="1" w:unhideWhenUsed="1"/>
-    <w:lsdException w:name="Table 3D effects 2" w:semiHidden="1" w:unhideWhenUsed="1"/>
-    <w:lsdException w:name="Table 3D effects 3" w:semiHidden="1" w:unhideWhenUsed="1"/>
-    <w:lsdException w:name="Table Contemporary" w:semiHidden="1" w:unhideWhenUsed="1"/>
-    <w:lsdException w:name="Table Elegant" w:semiHidden="1" w:unhideWhenUsed="1"/>
-    <w:lsdException w:name="Table Professional" w:semiHidden="1" w:unhideWhenUsed="1"/>
-    <w:lsdException w:name="Table Subtle 1" w:semiHidden="1" w:unhideWhenUsed="1"/>
-    <w:lsdException w:name="Table Subtle 2" w:semiHidden="1" w:unhideWhenUsed="1"/>
-    <w:lsdException w:name="Table Web 1" w:semiHidden="1" w:unhideWhenUsed="1"/>
-    <w:lsdException w:name="Table Web 2" w:semiHidden="1" w:unhideWhenUsed="1"/>
-    <w:lsdException w:name="Table Web 3" w:semiHidden="1" w:unhideWhenUsed="1"/>
-    <w:lsdException w:name="Balloon Text" w:semiHidden="1" w:unhideWhenUsed="1"/>
-    <w:lsdException w:name="Table Grid" w:uiPriority="39"/>
-    <w:lsdException w:name="Table Theme" w:semiHidden="1" w:unhideWhenUsed="1"/>
-    <w:lsdException w:name="Placeholder Text" w:semiHidden="1"/>
-    <w:lsdException w:name="No Spacing" w:uiPriority="1" w:qFormat="1"/>
-    <w:lsdException w:name="Light Shading" w:uiPriority="60"/>
-    <w:lsdException w:name="Light List" w:uiPriority="61"/>
-    <w:lsdException w:name="Light Grid" w:uiPriority="62"/>
-    <w:lsdException w:name="Medium Shading 1" w:uiPriority="63"/>
-    <w:lsdException w:name="Medium Shading 2" w:uiPriority="64"/>
-    <w:lsdException w:name="Medium List 1" w:uiPriority="65"/>
-    <w:lsdException w:name="Medium List 2" w:uiPriority="66"/>
-    <w:lsdException w:name="Medium Grid 1" w:uiPriority="67"/>
-    <w:lsdException w:name="Medium Grid 2" w:uiPriority="68"/>
-    <w:lsdException w:name="Medium Grid 3" w:uiPriority="69"/>
-    <w:lsdException w:name="Dark List" w:uiPriority="70"/>
-    <w:lsdException w:name="Colorful Shading" w:uiPriority="71"/>
-    <w:lsdException w:name="Colorful List" w:uiPriority="72"/>
-    <w:lsdException w:name="Colorful Grid" w:uiPriority="73"/>
-    <w:lsdException w:name="Light Shading Accent 1" w:uiPriority="60"/>
-    <w:lsdException w:name="Light List Accent 1" w:uiPriority="61"/>
-    <w:lsdException w:name="Light Grid Accent 1" w:uiPriority="62"/>
-    <w:lsdException w:name="Medium Shading 1 Accent 1" w:uiPriority="63"/>
-    <w:lsdException w:name="Medium Shading 2 Accent 1" w:uiPriority="64"/>
-    <w:lsdException w:name="Medium List 1 Accent 1" w:uiPriority="65"/>
-    <w:lsdException w:name="Revision" w:semiHidden="1"/>
-    <w:lsdException w:name="List Paragraph" w:uiPriority="34" w:qFormat="1"/>
-    <w:lsdException w:name="Quote" w:uiPriority="29" w:qFormat="1"/>
-    <w:lsdException w:name="Intense Quote" w:uiPriority="30" w:qFormat="1"/>
-    <w:lsdException w:name="Medium List 2 Accent 1" w:uiPriority="66"/>
-    <w:lsdException w:name="Medium Grid 1 Accent 1" w:uiPriority="67"/>
-    <w:lsdException w:name="Medium Grid 2 Accent 1" w:uiPriority="68"/>
-    <w:lsdException w:name="Medium Grid 3 Accent 1" w:uiPriority="69"/>
-    <w:lsdException w:name="Dark List Accent 1" w:uiPriority="70"/>
-    <w:lsdException w:name="Colorful Shading Accent 1" w:uiPriority="71"/>
-    <w:lsdException w:name="Colorful List Accent 1" w:uiPriority="72"/>
-    <w:lsdException w:name="Colorful Grid Accent 1" w:uiPriority="73"/>
-    <w:lsdException w:name="Light Shading Accent 2" w:uiPriority="60"/>
-    <w:lsdException w:name="Light List Accent 2" w:uiPriority="61"/>
-    <w:lsdException w:name="Light Grid Accent 2" w:uiPriority="62"/>
-    <w:lsdException w:name="Medium Shading 1 Accent 2" w:uiPriority="63"/>
-    <w:lsdException w:name="Medium Shading 2 Accent 2" w:uiPriority="64"/>
-    <w:lsdException w:name="Medium List 1 Accent 2" w:uiPriority="65"/>
-    <w:lsdException w:name="Medium List 2 Accent 2" w:uiPriority="66"/>
-    <w:lsdException w:name="Medium Grid 1 Accent 2" w:uiPriority="67"/>
-    <w:lsdException w:name="Medium Grid 2 Accent 2" w:uiPriority="68"/>
-    <w:lsdException w:name="Medium Grid 3 Accent 2" w:uiPriority="69"/>
-    <w:lsdException w:name="Dark List Accent 2" w:uiPriority="70"/>
-    <w:lsdException w:name="Colorful Shading Accent 2" w:uiPriority="71"/>
-    <w:lsdException w:name="Colorful List Accent 2" w:uiPriority="72"/>
-    <w:lsdException w:name="Colorful Grid Accent 2" w:uiPriority="73"/>
-    <w:lsdException w:name="Light Shading Accent 3" w:uiPriority="60"/>
-    <w:lsdException w:name="Light List Accent 3" w:uiPriority="61"/>
-    <w:lsdException w:name="Light Grid Accent 3" w:uiPriority="62"/>
-    <w:lsdException w:name="Medium Shading 1 Accent 3" w:uiPriority="63"/>
-    <w:lsdException w:name="Medium Shading 2 Accent 3" w:uiPriority="64"/>
-    <w:lsdException w:name="Medium List 1 Accent 3" w:uiPriority="65"/>
-    <w:lsdException w:name="Medium List 2 Accent 3" w:uiPriority="66"/>
-    <w:lsdException w:name="Medium Grid 1 Accent 3" w:uiPriority="67"/>
-    <w:lsdException w:name="Medium Grid 2 Accent 3" w:uiPriority="68"/>
-    <w:lsdException w:name="Medium Grid 3 Accent 3" w:uiPriority="69"/>
-    <w:lsdException w:name="Dark List Accent 3" w:uiPriority="70"/>
-    <w:lsdException w:name="Colorful Shading Accent 3" w:uiPriority="71"/>
-    <w:lsdException w:name="Colorful List Accent 3" w:uiPriority="72"/>
-    <w:lsdException w:name="Colorful Grid Accent 3" w:uiPriority="73"/>
-    <w:lsdException w:name="Light Shading Accent 4" w:uiPriority="60"/>
-    <w:lsdException w:name="Light List Accent 4" w:uiPriority="61"/>
-    <w:lsdException w:name="Light Grid Accent 4" w:uiPriority="62"/>
-    <w:lsdException w:name="Medium Shading 1 Accent 4" w:uiPriority="63"/>
-    <w:lsdException w:name="Medium Shading 2 Accent 4" w:uiPriority="64"/>
-    <w:lsdException w:name="Medium List 1 Accent 4" w:uiPriority="65"/>
-    <w:lsdException w:name="Medium List 2 Accent 4" w:uiPriority="66"/>
-    <w:lsdException w:name="Medium Grid 1 Accent 4" w:uiPriority="67"/>
-    <w:lsdException w:name="Medium Grid 2 Accent 4" w:uiPriority="68"/>
-    <w:lsdException w:name="Medium Grid 3 Accent 4" w:uiPriority="69"/>
-    <w:lsdException w:name="Dark List Accent 4" w:uiPriority="70"/>
-    <w:lsdException w:name="Colorful Shading Accent 4" w:uiPriority="71"/>
-    <w:lsdException w:name="Colorful List Accent 4" w:uiPriority="72"/>
-    <w:lsdException w:name="Colorful Grid Accent 4" w:uiPriority="73"/>
-    <w:lsdException w:name="Light Shading Accent 5" w:uiPriority="60"/>
-    <w:lsdException w:name="Light List Accent 5" w:uiPriority="61"/>
-    <w:lsdException w:name="Light Grid Accent 5" w:uiPriority="62"/>
-    <w:lsdException w:name="Medium Shading 1 Accent 5" w:uiPriority="63"/>
-    <w:lsdException w:name="Medium Shading 2 Accent 5" w:uiPriority="64"/>
-    <w:lsdException w:name="Medium List 1 Accent 5" w:uiPriority="65"/>
-    <w:lsdException w:name="Medium List 2 Accent 5" w:uiPriority="66"/>
-    <w:lsdException w:name="Medium Grid 1 Accent 5" w:uiPriority="67"/>
-    <w:lsdException w:name="Medium Grid 2 Accent 5" w:uiPriority="68"/>
-    <w:lsdException w:name="Medium Grid 3 Accent 5" w:uiPriority="69"/>
-    <w:lsdException w:name="Dark List Accent 5" w:uiPriority="70"/>
-    <w:lsdException w:name="Colorful Shading Accent 5" w:uiPriority="71"/>
-    <w:lsdException w:name="Colorful List Accent 5" w:uiPriority="72"/>
-    <w:lsdException w:name="Colorful Grid Accent 5" w:uiPriority="73"/>
-    <w:lsdException w:name="Light Shading Accent 6" w:uiPriority="60"/>
-    <w:lsdException w:name="Light List Accent 6" w:uiPriority="61"/>
-    <w:lsdException w:name="Light Grid Accent 6" w:uiPriority="62"/>
-    <w:lsdException w:name="Medium Shading 1 Accent 6" w:uiPriority="63"/>
-    <w:lsdException w:name="Medium Shading 2 Accent 6" w:uiPriority="64"/>
-    <w:lsdException w:name="Medium List 1 Accent 6" w:uiPriority="65"/>
-    <w:lsdException w:name="Medium List 2 Accent 6" w:uiPriority="66"/>
-    <w:lsdException w:name="Medium Grid 1 Accent 6" w:uiPriority="67"/>
-    <w:lsdException w:name="Medium Grid 2 Accent 6" w:uiPriority="68"/>
-    <w:lsdException w:name="Medium Grid 3 Accent 6" w:uiPriority="69"/>
-    <w:lsdException w:name="Dark List Accent 6" w:uiPriority="70"/>
-    <w:lsdException w:name="Colorful Shading Accent 6" w:uiPriority="71"/>
-    <w:lsdException w:name="Colorful List Accent 6" w:uiPriority="72"/>
-    <w:lsdException w:name="Colorful Grid Accent 6" w:uiPriority="73"/>
-    <w:lsdException w:name="Subtle Emphasis" w:uiPriority="19" w:qFormat="1"/>
-    <w:lsdException w:name="Intense Emphasis" w:uiPriority="21" w:qFormat="1"/>
-    <w:lsdException w:name="Subtle Reference" w:uiPriority="31" w:qFormat="1"/>
-    <w:lsdException w:name="Intense Reference" w:uiPriority="32" w:qFormat="1"/>
-    <w:lsdException w:name="Book Title" w:uiPriority="33" w:qFormat="1"/>
-    <w:lsdException w:name="Bibliography" w:semiHidden="1" w:uiPriority="37" w:unhideWhenUsed="1"/>
-    <w:lsdException w:name="TOC Heading" w:semiHidden="1" w:uiPriority="39" w:unhideWhenUsed="1" w:qFormat="1"/>
-    <w:lsdException w:name="Grid Table 4" w:uiPriority="49"/>
-    <w:lsdException w:name="Grid Table 5 Dark" w:uiPriority="50"/>
-    <w:lsdException w:name="Grid Table 6 Colorful" w:uiPriority="51"/>
-    <w:lsdException w:name="Grid Table 7 Colorful" w:uiPriority="52"/>
-    <w:lsdException w:name="Grid Table 1 Light Accent 1" w:uiPriority="46"/>
-    <w:lsdException w:name="Grid Table 2 Accent 1" w:uiPriority="47"/>
-    <w:lsdException w:name="Grid Table 3 Accent 1" w:uiPriority="48"/>
-    <w:lsdException w:name="Grid Table 4 Accent 1" w:uiPriority="49"/>
-    <w:lsdException w:name="Grid Table 5 Dark Accent 1" w:uiPriority="50"/>
-    <w:lsdException w:name="Grid Table 6 Colorful Accent 1" w:uiPriority="51"/>
-    <w:lsdException w:name="Grid Table 7 Colorful Accent 1" w:uiPriority="52"/>
-    <w:lsdException w:name="Grid Table 1 Light Accent 2" w:uiPriority="46"/>
-    <w:lsdException w:name="Grid Table 2 Accent 2" w:uiPriority="47"/>
-    <w:lsdException w:name="Grid Table 3 Accent 2" w:uiPriority="48"/>
-    <w:lsdException w:name="Grid Table 4 Accent 2" w:uiPriority="49"/>
-    <w:lsdException w:name="Grid Table 5 Dark Accent 2" w:uiPriority="50"/>
-    <w:lsdException w:name="Grid Table 6 Colorful Accent 2" w:uiPriority="51"/>
-    <w:lsdException w:name="Grid Table 7 Colorful Accent 2" w:uiPriority="52"/>
-    <w:lsdException w:name="Grid Table 1 Light Accent 3" w:uiPriority="46"/>
-    <w:lsdException w:name="Grid Table 2 Accent 3" w:uiPriority="47"/>
-    <w:lsdException w:name="Grid Table 3 Accent 3" w:uiPriority="48"/>
-    <w:lsdException w:name="Grid Table 4 Accent 3" w:uiPriority="49"/>
-    <w:lsdException w:name="Grid Table 5 Dark Accent 3" w:uiPriority="50"/>
-    <w:lsdException w:name="Grid Table 6 Colorful Accent 3" w:uiPriority="51"/>
-    <w:lsdException w:name="Grid Table 7 Colorful Accent 3" w:uiPriority="52"/>
-    <w:lsdException w:name="Grid Table 1 Light Accent 4" w:uiPriority="46"/>
-    <w:lsdException w:name="Grid Table 2 Accent 4" w:uiPriority="47"/>
-    <w:lsdException w:name="Grid Table 3 Accent 4" w:uiPriority="48"/>
-    <w:lsdException w:name="Grid Table 4 Accent 4" w:uiPriority="49"/>
-    <w:lsdException w:name="Grid Table 5 Dark Accent 4" w:uiPriority="50"/>
-    <w:lsdException w:name="Grid Table 6 Colorful Accent 4" w:uiPriority="51"/>
-    <w:lsdException w:name="Grid Table 7 Colorful Accent 4" w:uiPriority="52"/>
-    <w:lsdException w:name="Grid Table 1 Light Accent 5" w:uiPriority="46"/>
-    <w:lsdException w:name="Grid Table 2 Accent 5" w:uiPriority="47"/>
-    <w:lsdException w:name="Grid Table 3 Accent 5" w:uiPriority="48"/>
-    <w:lsdException w:name="Grid Table 4 Accent 5" w:uiPriority="49"/>
-    <w:lsdException w:name="Grid Table 5 Dark Accent 5" w:uiPriority="50"/>
-    <w:lsdException w:name="Grid Table 6 Colorful Accent 5" w:uiPriority="51"/>
-    <w:lsdException w:name="Grid Table 7 Colorful Accent 5" w:uiPriority="52"/>
-    <w:lsdException w:name="Grid Table 1 Light Accent 6" w:uiPriority="46"/>
-    <w:lsdException w:name="Grid Table 2 Accent 6" w:uiPriority="47"/>
-    <w:lsdException w:name="Grid Table 3 Accent 6" w:uiPriority="48"/>
-    <w:lsdException w:name="Grid Table 4 Accent 6" w:uiPriority="49"/>
-    <w:lsdException w:name="Grid Table 5 Dark Accent 6" w:uiPriority="50"/>
-    <w:lsdException w:name="Grid Table 6 Colorful Accent 6" w:uiPriority="51"/>
-    <w:lsdException w:name="Grid Table 7 Colorful Accent 6" w:uiPriority="52"/>
-    <w:lsdException w:name="List Table 1 Light" w:uiPriority="46"/>
-    <w:lsdException w:name="List Table 2" w:uiPriority="47"/>
-    <w:lsdException w:name="List Table 3" w:uiPriority="48"/>
-    <w:lsdException w:name="List Table 4" w:uiPriority="49"/>
-    <w:lsdException w:name="List Table 5 Dark" w:uiPriority="50"/>
-    <w:lsdException w:name="List Table 6 Colorful" w:uiPriority="51"/>
-    <w:lsdException w:name="List Table 7 Colorful" w:uiPriority="52"/>
-    <w:lsdException w:name="List Table 1 Light Accent 1" w:uiPriority="46"/>
-    <w:lsdException w:name="List Table 2 Accent 1" w:uiPriority="47"/>
-    <w:lsdException w:name="List Table 3 Accent 1" w:uiPriority="48"/>
-    <w:lsdException w:name="List Table 4 Accent 1" w:uiPriority="49"/>
-    <w:lsdException w:name="List Table 5 Dark Accent 1" w:uiPriority="50"/>
-    <w:lsdException w:name="List Table 6 Colorful Accent 1" w:uiPriority="51"/>
-    <w:lsdException w:name="List Table 7 Colorful Accent 1" w:uiPriority="52"/>
-    <w:lsdException w:name="List Table 1 Light Accent 2" w:uiPriority="46"/>
-    <w:lsdException w:name="List Table 2 Accent 2" w:uiPriority="47"/>
-    <w:lsdException w:name="List Table 3 Accent 2" w:uiPriority="48"/>
-    <w:lsdException w:name="List Table 4 Accent 2" w:uiPriority="49"/>
-    <w:lsdException w:name="List Table 5 Dark Accent 2" w:uiPriority="50"/>
-    <w:lsdException w:name="List Table 6 Colorful Accent 2" w:uiPriority="51"/>
-    <w:lsdException w:name="List Table 7 Colorful Accent 2" w:uiPriority="52"/>
-    <w:lsdException w:name="List Table 1 Light Accent 3" w:uiPriority="46"/>
-    <w:lsdException w:name="List Table 2 Accent 3" w:uiPriority="47"/>
-    <w:lsdException w:name="List Table 3 Accent 3" w:uiPriority="48"/>
-    <w:lsdException w:name="List Table 4 Accent 3" w:uiPriority="49"/>
-    <w:lsdException w:name="List Table 5 Dark Accent 3" w:uiPriority="50"/>
-    <w:lsdException w:name="List Table 6 Colorful Accent 3" w:uiPriority="51"/>
-    <w:lsdException w:name="List Table 7 Colorful Accent 3" w:uiPriority="52"/>
-    <w:lsdException w:name="List Table 1 Light Accent 4" w:uiPriority="46"/>
-    <w:lsdException w:name="List Table 2 Accent 4" w:uiPriority="47"/>
-    <w:lsdException w:name="List Table 3 Accent 4" w:uiPriority="48"/>
-    <w:lsdException w:name="List Table 4 Accent 4" w:uiPriority="49"/>
-    <w:lsdException w:name="List Table 5 Dark Accent 4" w:uiPriority="50"/>
-    <w:lsdException w:name="List Table 6 Colorful Accent 4" w:uiPriority="51"/>
-    <w:lsdException w:name="List Table 7 Colorful Accent 4" w:uiPriority="52"/>
-    <w:lsdException w:name="List Table 1 Light Accent 5" w:uiPriority="46"/>
-    <w:lsdException w:name="List Table 2 Accent 5" w:uiPriority="47"/>
-    <w:lsdException w:name="List Table 3 Accent 5" w:uiPriority="48"/>
-    <w:lsdException w:name="List Table 4 Accent 5" w:uiPriority="49"/>
-    <w:lsdException w:name="List Table 5 Dark Accent 5" w:uiPriority="50"/>
-    <w:lsdException w:name="List Table 6 Colorful Accent 5" w:uiPriority="51"/>
-    <w:lsdException w:name="List Table 7 Colorful Accent 5" w:uiPriority="52"/>
-    <w:lsdException w:name="List Table 1 Light Accent 6" w:uiPriority="46"/>
-    <w:lsdException w:name="List Table 2 Accent 6" w:uiPriority="47"/>
-    <w:lsdException w:name="List Table 3 Accent 6" w:uiPriority="48"/>
-    <w:lsdException w:name="List Table 4 Accent 6" w:uiPriority="49"/>
-    <w:lsdException w:name="List Table 5 Dark Accent 6" w:uiPriority="50"/>
-    <w:lsdException w:name="List Table 6 Colorful Accent 6" w:uiPriority="51"/>
-    <w:lsdException w:name="List Table 7 Colorful Accent 6" w:uiPriority="52"/>
+  <w:latentStyles w:defLockedState="0" w:defUIPriority="99" w:defSemiHidden="1" w:defUnhideWhenUsed="1" w:defQFormat="0" w:count="267">
+    <w:lsdException w:name="Normal" w:semiHidden="0" w:uiPriority="0" w:unhideWhenUsed="0" w:qFormat="1"/>
+    <w:lsdException w:name="heading 1" w:semiHidden="0" w:uiPriority="9" w:unhideWhenUsed="0" w:qFormat="1"/>
+    <w:lsdException w:name="heading 2" w:uiPriority="9" w:qFormat="1"/>
+    <w:lsdException w:name="heading 3" w:uiPriority="9" w:qFormat="1"/>
+    <w:lsdException w:name="heading 4" w:uiPriority="9" w:qFormat="1"/>
+    <w:lsdException w:name="heading 5" w:uiPriority="9" w:qFormat="1"/>
+    <w:lsdException w:name="heading 6" w:uiPriority="9" w:qFormat="1"/>
+    <w:lsdException w:name="heading 7" w:uiPriority="9" w:qFormat="1"/>
+    <w:lsdException w:name="heading 8" w:uiPriority="9" w:qFormat="1"/>
+    <w:lsdException w:name="heading 9" w:uiPriority="9" w:qFormat="1"/>
+    <w:lsdException w:name="toc 1" w:uiPriority="39"/>
+    <w:lsdException w:name="toc 2" w:uiPriority="39"/>
+    <w:lsdException w:name="toc 3" w:uiPriority="39"/>
+    <w:lsdException w:name="toc 4" w:uiPriority="39"/>
+    <w:lsdException w:name="toc 5" w:uiPriority="39"/>
+    <w:lsdException w:name="toc 6" w:uiPriority="39"/>
+    <w:lsdException w:name="toc 7" w:uiPriority="39"/>
+    <w:lsdException w:name="toc 8" w:uiPriority="39"/>
+    <w:lsdException w:name="toc 9" w:uiPriority="39"/>
+    <w:lsdException w:name="caption" w:uiPriority="35" w:qFormat="1"/>
+    <w:lsdException w:name="Title" w:semiHidden="0" w:uiPriority="10" w:unhideWhenUsed="0" w:qFormat="1"/>
+    <w:lsdException w:name="Default Paragraph Font" w:uiPriority="1"/>
+    <w:lsdException w:name="Subtitle" w:semiHidden="0" w:uiPriority="11" w:unhideWhenUsed="0" w:qFormat="1"/>
+    <w:lsdException w:name="Strong" w:semiHidden="0" w:uiPriority="22" w:unhideWhenUsed="0" w:qFormat="1"/>
+    <w:lsdException w:name="Emphasis" w:semiHidden="0" w:uiPriority="20" w:unhideWhenUsed="0" w:qFormat="1"/>
+    <w:lsdException w:name="Table Grid" w:semiHidden="0" w:uiPriority="39" w:unhideWhenUsed="0"/>
+    <w:lsdException w:name="Placeholder Text" w:unhideWhenUsed="0"/>
+    <w:lsdException w:name="No Spacing" w:semiHidden="0" w:uiPriority="1" w:unhideWhenUsed="0" w:qFormat="1"/>
+    <w:lsdException w:name="Light Shading" w:semiHidden="0" w:uiPriority="60" w:unhideWhenUsed="0"/>
+    <w:lsdException w:name="Light List" w:semiHidden="0" w:uiPriority="61" w:unhideWhenUsed="0"/>
+    <w:lsdException w:name="Light Grid" w:semiHidden="0" w:uiPriority="62" w:unhideWhenUsed="0"/>
+    <w:lsdException w:name="Medium Shading 1" w:semiHidden="0" w:uiPriority="63" w:unhideWhenUsed="0"/>
+    <w:lsdException w:name="Medium Shading 2" w:semiHidden="0" w:uiPriority="64" w:unhideWhenUsed="0"/>
+    <w:lsdException w:name="Medium List 1" w:semiHidden="0" w:uiPriority="65" w:unhideWhenUsed="0"/>
+    <w:lsdException w:name="Medium List 2" w:semiHidden="0" w:uiPriority="66" w:unhideWhenUsed="0"/>
+    <w:lsdException w:name="Medium Grid 1" w:semiHidden="0" w:uiPriority="67" w:unhideWhenUsed="0"/>
+    <w:lsdException w:name="Medium Grid 2" w:semiHidden="0" w:uiPriority="68" w:unhideWhenUsed="0"/>
+    <w:lsdException w:name="Medium Grid 3" w:semiHidden="0" w:uiPriority="69" w:unhideWhenUsed="0"/>
+    <w:lsdException w:name="Dark List" w:semiHidden="0" w:uiPriority="70" w:unhideWhenUsed="0"/>
+    <w:lsdException w:name="Colorful Shading" w:semiHidden="0" w:uiPriority="71" w:unhideWhenUsed="0"/>
+    <w:lsdException w:name="Colorful List" w:semiHidden="0" w:uiPriority="72" w:unhideWhenUsed="0"/>
+    <w:lsdException w:name="Colorful Grid" w:semiHidden="0" w:uiPriority="73" w:unhideWhenUsed="0"/>
+    <w:lsdException w:name="Light Shading Accent 1" w:semiHidden="0" w:uiPriority="60" w:unhideWhenUsed="0"/>
+    <w:lsdException w:name="Light List Accent 1" w:semiHidden="0" w:uiPriority="61" w:unhideWhenUsed="0"/>
+    <w:lsdException w:name="Light Grid Accent 1" w:semiHidden="0" w:uiPriority="62" w:unhideWhenUsed="0"/>
+    <w:lsdException w:name="Medium Shading 1 Accent 1" w:semiHidden="0" w:uiPriority="63" w:unhideWhenUsed="0"/>
+    <w:lsdException w:name="Medium Shading 2 Accent 1" w:semiHidden="0" w:uiPriority="64" w:unhideWhenUsed="0"/>
+    <w:lsdException w:name="Medium List 1 Accent 1" w:semiHidden="0" w:uiPriority="65" w:unhideWhenUsed="0"/>
+    <w:lsdException w:name="Revision" w:unhideWhenUsed="0"/>
+    <w:lsdException w:name="List Paragraph" w:semiHidden="0" w:uiPriority="34" w:unhideWhenUsed="0" w:qFormat="1"/>
+    <w:lsdException w:name="Quote" w:semiHidden="0" w:uiPriority="29" w:unhideWhenUsed="0" w:qFormat="1"/>
+    <w:lsdException w:name="Intense Quote" w:semiHidden="0" w:uiPriority="30" w:unhideWhenUsed="0" w:qFormat="1"/>
+    <w:lsdException w:name="Medium List 2 Accent 1" w:semiHidden="0" w:uiPriority="66" w:unhideWhenUsed="0"/>
+    <w:lsdException w:name="Medium Grid 1 Accent 1" w:semiHidden="0" w:uiPriority="67" w:unhideWhenUsed="0"/>
+    <w:lsdException w:name="Medium Grid 2 Accent 1" w:semiHidden="0" w:uiPriority="68" w:unhideWhenUsed="0"/>
+    <w:lsdException w:name="Medium Grid 3 Accent 1" w:semiHidden="0" w:uiPriority="69" w:unhideWhenUsed="0"/>
+    <w:lsdException w:name="Dark List Accent 1" w:semiHidden="0" w:uiPriority="70" w:unhideWhenUsed="0"/>
+    <w:lsdException w:name="Colorful Shading Accent 1" w:semiHidden="0" w:uiPriority="71" w:unhideWhenUsed="0"/>
+    <w:lsdException w:name="Colorful List Accent 1" w:semiHidden="0" w:uiPriority="72" w:unhideWhenUsed="0"/>
+    <w:lsdException w:name="Colorful Grid Accent 1" w:semiHidden="0" w:uiPriority="73" w:unhideWhenUsed="0"/>
+    <w:lsdException w:name="Light Shading Accent 2" w:semiHidden="0" w:uiPriority="60" w:unhideWhenUsed="0"/>
+    <w:lsdException w:name="Light List Accent 2" w:semiHidden="0" w:uiPriority="61" w:unhideWhenUsed="0"/>
+    <w:lsdException w:name="Light Grid Accent 2" w:semiHidden="0" w:uiPriority="62" w:unhideWhenUsed="0"/>
+    <w:lsdException w:name="Medium Shading 1 Accent 2" w:semiHidden="0" w:uiPriority="63" w:unhideWhenUsed="0"/>
+    <w:lsdException w:name="Medium Shading 2 Accent 2" w:semiHidden="0" w:uiPriority="64" w:unhideWhenUsed="0"/>
+    <w:lsdException w:name="Medium List 1 Accent 2" w:semiHidden="0" w:uiPriority="65" w:unhideWhenUsed="0"/>
+    <w:lsdException w:name="Medium List 2 Accent 2" w:semiHidden="0" w:uiPriority="66" w:unhideWhenUsed="0"/>
+    <w:lsdException w:name="Medium Grid 1 Accent 2" w:semiHidden="0" w:uiPriority="67" w:unhideWhenUsed="0"/>
+    <w:lsdException w:name="Medium Grid 2 Accent 2" w:semiHidden="0" w:uiPriority="68" w:unhideWhenUsed="0"/>
+    <w:lsdException w:name="Medium Grid 3 Accent 2" w:semiHidden="0" w:uiPriority="69" w:unhideWhenUsed="0"/>
+    <w:lsdException w:name="Dark List Accent 2" w:semiHidden="0" w:uiPriority="70" w:unhideWhenUsed="0"/>
+    <w:lsdException w:name="Colorful Shading Accent 2" w:semiHidden="0" w:uiPriority="71" w:unhideWhenUsed="0"/>
+    <w:lsdException w:name="Colorful List Accent 2" w:semiHidden="0" w:uiPriority="72" w:unhideWhenUsed="0"/>
+    <w:lsdException w:name="Colorful Grid Accent 2" w:semiHidden="0" w:uiPriority="73" w:unhideWhenUsed="0"/>
+    <w:lsdException w:name="Light Shading Accent 3" w:semiHidden="0" w:uiPriority="60" w:unhideWhenUsed="0"/>
+    <w:lsdException w:name="Light List Accent 3" w:semiHidden="0" w:uiPriority="61" w:unhideWhenUsed="0"/>
+    <w:lsdException w:name="Light Grid Accent 3" w:semiHidden="0" w:uiPriority="62" w:unhideWhenUsed="0"/>
+    <w:lsdException w:name="Medium Shading 1 Accent 3" w:semiHidden="0" w:uiPriority="63" w:unhideWhenUsed="0"/>
+    <w:lsdException w:name="Medium Shading 2 Accent 3" w:semiHidden="0" w:uiPriority="64" w:unhideWhenUsed="0"/>
+    <w:lsdException w:name="Medium List 1 Accent 3" w:semiHidden="0" w:uiPriority="65" w:unhideWhenUsed="0"/>
+    <w:lsdException w:name="Medium List 2 Accent 3" w:semiHidden="0" w:uiPriority="66" w:unhideWhenUsed="0"/>
+    <w:lsdException w:name="Medium Grid 1 Accent 3" w:semiHidden="0" w:uiPriority="67" w:unhideWhenUsed="0"/>
+    <w:lsdException w:name="Medium Grid 2 Accent 3" w:semiHidden="0" w:uiPriority="68" w:unhideWhenUsed="0"/>
+    <w:lsdException w:name="Medium Grid 3 Accent 3" w:semiHidden="0" w:uiPriority="69" w:unhideWhenUsed="0"/>
+    <w:lsdException w:name="Dark List Accent 3" w:semiHidden="0" w:uiPriority="70" w:unhideWhenUsed="0"/>
+    <w:lsdException w:name="Colorful Shading Accent 3" w:semiHidden="0" w:uiPriority="71" w:unhideWhenUsed="0"/>
+    <w:lsdException w:name="Colorful List Accent 3" w:semiHidden="0" w:uiPriority="72" w:unhideWhenUsed="0"/>
+    <w:lsdException w:name="Colorful Grid Accent 3" w:semiHidden="0" w:uiPriority="73" w:unhideWhenUsed="0"/>
+    <w:lsdException w:name="Light Shading Accent 4" w:semiHidden="0" w:uiPriority="60" w:unhideWhenUsed="0"/>
+    <w:lsdException w:name="Light List Accent 4" w:semiHidden="0" w:uiPriority="61" w:unhideWhenUsed="0"/>
+    <w:lsdException w:name="Light Grid Accent 4" w:semiHidden="0" w:uiPriority="62" w:unhideWhenUsed="0"/>
+    <w:lsdException w:name="Medium Shading 1 Accent 4" w:semiHidden="0" w:uiPriority="63" w:unhideWhenUsed="0"/>
+    <w:lsdException w:name="Medium Shading 2 Accent 4" w:semiHidden="0" w:uiPriority="64" w:unhideWhenUsed="0"/>
+    <w:lsdException w:name="Medium List 1 Accent 4" w:semiHidden="0" w:uiPriority="65" w:unhideWhenUsed="0"/>
+    <w:lsdException w:name="Medium List 2 Accent 4" w:semiHidden="0" w:uiPriority="66" w:unhideWhenUsed="0"/>
+    <w:lsdException w:name="Medium Grid 1 Accent 4" w:semiHidden="0" w:uiPriority="67" w:unhideWhenUsed="0"/>
+    <w:lsdException w:name="Medium Grid 2 Accent 4" w:semiHidden="0" w:uiPriority="68" w:unhideWhenUsed="0"/>
+    <w:lsdException w:name="Medium Grid 3 Accent 4" w:semiHidden="0" w:uiPriority="69" w:unhideWhenUsed="0"/>
+    <w:lsdException w:name="Dark List Accent 4" w:semiHidden="0" w:uiPriority="70" w:unhideWhenUsed="0"/>
+    <w:lsdException w:name="Colorful Shading Accent 4" w:semiHidden="0" w:uiPriority="71" w:unhideWhenUsed="0"/>
+    <w:lsdException w:name="Colorful List Accent 4" w:semiHidden="0" w:uiPriority="72" w:unhideWhenUsed="0"/>
+    <w:lsdException w:name="Colorful Grid Accent 4" w:semiHidden="0" w:uiPriority="73" w:unhideWhenUsed="0"/>
+    <w:lsdException w:name="Light Shading Accent 5" w:semiHidden="0" w:uiPriority="60" w:unhideWhenUsed="0"/>
+    <w:lsdException w:name="Light List Accent 5" w:semiHidden="0" w:uiPriority="61" w:unhideWhenUsed="0"/>
+    <w:lsdException w:name="Light Grid Accent 5" w:semiHidden="0" w:uiPriority="62" w:unhideWhenUsed="0"/>
+    <w:lsdException w:name="Medium Shading 1 Accent 5" w:semiHidden="0" w:uiPriority="63" w:unhideWhenUsed="0"/>
+    <w:lsdException w:name="Medium Shading 2 Accent 5" w:semiHidden="0" w:uiPriority="64" w:unhideWhenUsed="0"/>
+    <w:lsdException w:name="Medium List 1 Accent 5" w:semiHidden="0" w:uiPriority="65" w:unhideWhenUsed="0"/>
+    <w:lsdException w:name="Medium List 2 Accent 5" w:semiHidden="0" w:uiPriority="66" w:unhideWhenUsed="0"/>
+    <w:lsdException w:name="Medium Grid 1 Accent 5" w:semiHidden="0" w:uiPriority="67" w:unhideWhenUsed="0"/>
+    <w:lsdException w:name="Medium Grid 2 Accent 5" w:semiHidden="0" w:uiPriority="68" w:unhideWhenUsed="0"/>
+    <w:lsdException w:name="Medium Grid 3 Accent 5" w:semiHidden="0" w:uiPriority="69" w:unhideWhenUsed="0"/>
+    <w:lsdException w:name="Dark List Accent 5" w:semiHidden="0" w:uiPriority="70" w:unhideWhenUsed="0"/>
+    <w:lsdException w:name="Colorful Shading Accent 5" w:semiHidden="0" w:uiPriority="71" w:unhideWhenUsed="0"/>
+    <w:lsdException w:name="Colorful List Accent 5" w:semiHidden="0" w:uiPriority="72" w:unhideWhenUsed="0"/>
+    <w:lsdException w:name="Colorful Grid Accent 5" w:semiHidden="0" w:uiPriority="73" w:unhideWhenUsed="0"/>
+    <w:lsdException w:name="Light Shading Accent 6" w:semiHidden="0" w:uiPriority="60" w:unhideWhenUsed="0"/>
+    <w:lsdException w:name="Light List Accent 6" w:semiHidden="0" w:uiPriority="61" w:unhideWhenUsed="0"/>
+    <w:lsdException w:name="Light Grid Accent 6" w:semiHidden="0" w:uiPriority="62" w:unhideWhenUsed="0"/>
+    <w:lsdException w:name="Medium Shading 1 Accent 6" w:semiHidden="0" w:uiPriority="63" w:unhideWhenUsed="0"/>
+    <w:lsdException w:name="Medium Shading 2 Accent 6" w:semiHidden="0" w:uiPriority="64" w:unhideWhenUsed="0"/>
+    <w:lsdException w:name="Medium List 1 Accent 6" w:semiHidden="0" w:uiPriority="65" w:unhideWhenUsed="0"/>
+    <w:lsdException w:name="Medium List 2 Accent 6" w:semiHidden="0" w:uiPriority="66" w:unhideWhenUsed="0"/>
+    <w:lsdException w:name="Medium Grid 1 Accent 6" w:semiHidden="0" w:uiPriority="67" w:unhideWhenUsed="0"/>
+    <w:lsdException w:name="Medium Grid 2 Accent 6" w:semiHidden="0" w:uiPriority="68" w:unhideWhenUsed="0"/>
+    <w:lsdException w:name="Medium Grid 3 Accent 6" w:semiHidden="0" w:uiPriority="69" w:unhideWhenUsed="0"/>
+    <w:lsdException w:name="Dark List Accent 6" w:semiHidden="0" w:uiPriority="70" w:unhideWhenUsed="0"/>
+    <w:lsdException w:name="Colorful Shading Accent 6" w:semiHidden="0" w:uiPriority="71" w:unhideWhenUsed="0"/>
+    <w:lsdException w:name="Colorful List Accent 6" w:semiHidden="0" w:uiPriority="72" w:unhideWhenUsed="0"/>
+    <w:lsdException w:name="Colorful Grid Accent 6" w:semiHidden="0" w:uiPriority="73" w:unhideWhenUsed="0"/>
+    <w:lsdException w:name="Subtle Emphasis" w:semiHidden="0" w:uiPriority="19" w:unhideWhenUsed="0" w:qFormat="1"/>
+    <w:lsdException w:name="Intense Emphasis" w:semiHidden="0" w:uiPriority="21" w:unhideWhenUsed="0" w:qFormat="1"/>
+    <w:lsdException w:name="Subtle Reference" w:semiHidden="0" w:uiPriority="31" w:unhideWhenUsed="0" w:qFormat="1"/>
+    <w:lsdException w:name="Intense Reference" w:semiHidden="0" w:uiPriority="32" w:unhideWhenUsed="0" w:qFormat="1"/>
+    <w:lsdException w:name="Book Title" w:semiHidden="0" w:uiPriority="33" w:unhideWhenUsed="0" w:qFormat="1"/>
+    <w:lsdException w:name="Bibliography" w:uiPriority="37"/>
+    <w:lsdException w:name="TOC Heading" w:uiPriority="39" w:qFormat="1"/>
   </w:latentStyles>
   <w:style w:type="paragraph" w:default="1" w:styleId="Normal">
     <w:name w:val="Normal"/>
     <w:qFormat/>
+    <w:rsid w:val="00E737C8"/>
   </w:style>
   <w:style w:type="character" w:default="1" w:styleId="DefaultParagraphFont">
     <w:name w:val="Default Paragraph Font"/>
@@ -888,6 +782,7 @@
     <w:uiPriority w:val="99"/>
     <w:semiHidden/>
     <w:unhideWhenUsed/>
+    <w:qFormat/>
     <w:tblPr>
       <w:tblInd w:w="0" w:type="dxa"/>
       <w:tblCellMar>
@@ -1162,7 +1057,7 @@
   <a:extraClrSchemeLst/>
   <a:extLst>
     <a:ext uri="{05A4C25C-085E-4340-85A3-A5531E510DB2}">
-      <thm15:themeFamily xmlns:thm15="http://schemas.microsoft.com/office/thememl/2012/main" name="Office Theme" id="{62F939B6-93AF-4DB8-9C6B-D6C7DFDC589F}" vid="{4A3C46E8-61CC-4603-A589-7422A47A8E4A}"/>
+      <thm15:themeFamily xmlns:thm15="http://schemas.microsoft.com/office/thememl/2012/main" xmlns="" name="Office Theme" id="{62F939B6-93AF-4DB8-9C6B-D6C7DFDC589F}" vid="{4A3C46E8-61CC-4603-A589-7422A47A8E4A}"/>
     </a:ext>
   </a:extLst>
 </a:theme>

</xml_diff>

<commit_message>
now with docs and stuff
</commit_message>
<xml_diff>
--- a/Documentation/Project Description.docx
+++ b/Documentation/Project Description.docx
@@ -1,10 +1,10 @@
 
 <file path=word/document.xml><?xml version="1.0" encoding="utf-8"?>
-<w:document xmlns:ve="http://schemas.openxmlformats.org/markup-compatibility/2006" xmlns:o="urn:schemas-microsoft-com:office:office" xmlns:r="http://schemas.openxmlformats.org/officeDocument/2006/relationships" xmlns:m="http://schemas.openxmlformats.org/officeDocument/2006/math" xmlns:v="urn:schemas-microsoft-com:vml" xmlns:wp="http://schemas.openxmlformats.org/drawingml/2006/wordprocessingDrawing" xmlns:w10="urn:schemas-microsoft-com:office:word" xmlns:w="http://schemas.openxmlformats.org/wordprocessingml/2006/main" xmlns:wne="http://schemas.microsoft.com/office/word/2006/wordml">
+<w:document xmlns:wpc="http://schemas.microsoft.com/office/word/2010/wordprocessingCanvas" xmlns:mo="http://schemas.microsoft.com/office/mac/office/2008/main" xmlns:mc="http://schemas.openxmlformats.org/markup-compatibility/2006" xmlns:mv="urn:schemas-microsoft-com:mac:vml" xmlns:o="urn:schemas-microsoft-com:office:office" xmlns:r="http://schemas.openxmlformats.org/officeDocument/2006/relationships" xmlns:m="http://schemas.openxmlformats.org/officeDocument/2006/math" xmlns:v="urn:schemas-microsoft-com:vml" xmlns:wp14="http://schemas.microsoft.com/office/word/2010/wordprocessingDrawing" xmlns:wp="http://schemas.openxmlformats.org/drawingml/2006/wordprocessingDrawing" xmlns:w10="urn:schemas-microsoft-com:office:word" xmlns:w="http://schemas.openxmlformats.org/wordprocessingml/2006/main" xmlns:w14="http://schemas.microsoft.com/office/word/2010/wordml" xmlns:wpg="http://schemas.microsoft.com/office/word/2010/wordprocessingGroup" xmlns:wpi="http://schemas.microsoft.com/office/word/2010/wordprocessingInk" xmlns:wne="http://schemas.microsoft.com/office/word/2006/wordml" xmlns:wps="http://schemas.microsoft.com/office/word/2010/wordprocessingShape" mc:Ignorable="w14 wp14">
   <w:body>
     <w:p>
       <w:pPr>
-        <w:spacing w:after="0" w:line="360" w:lineRule="auto"/>
+        <w:spacing w:after="0" w:line="480" w:lineRule="auto"/>
         <w:rPr>
           <w:rFonts w:ascii="Times New Roman" w:hAnsi="Times New Roman" w:cs="Times New Roman"/>
           <w:sz w:val="24"/>
@@ -22,7 +22,7 @@
     </w:p>
     <w:p>
       <w:pPr>
-        <w:spacing w:after="0" w:line="360" w:lineRule="auto"/>
+        <w:spacing w:after="0" w:line="480" w:lineRule="auto"/>
         <w:rPr>
           <w:rFonts w:ascii="Times New Roman" w:hAnsi="Times New Roman" w:cs="Times New Roman"/>
           <w:sz w:val="24"/>
@@ -40,27 +40,27 @@
     </w:p>
     <w:p>
       <w:pPr>
-        <w:spacing w:after="0" w:line="360" w:lineRule="auto"/>
+        <w:spacing w:after="0" w:line="480" w:lineRule="auto"/>
         <w:rPr>
           <w:rFonts w:ascii="Times New Roman" w:hAnsi="Times New Roman" w:cs="Times New Roman"/>
           <w:sz w:val="24"/>
           <w:szCs w:val="24"/>
         </w:rPr>
       </w:pPr>
+      <w:r>
+        <w:rPr>
+          <w:rFonts w:ascii="Times New Roman" w:hAnsi="Times New Roman" w:cs="Times New Roman"/>
+          <w:sz w:val="24"/>
+          <w:szCs w:val="24"/>
+        </w:rPr>
+        <w:t>Period 9/10B</w:t>
+      </w:r>
       <w:bookmarkStart w:id="0" w:name="_GoBack"/>
       <w:bookmarkEnd w:id="0"/>
-      <w:r>
-        <w:rPr>
-          <w:rFonts w:ascii="Times New Roman" w:hAnsi="Times New Roman" w:cs="Times New Roman"/>
-          <w:sz w:val="24"/>
-          <w:szCs w:val="24"/>
-        </w:rPr>
-        <w:t>Period 9/10B</w:t>
-      </w:r>
     </w:p>
     <w:p>
       <w:pPr>
-        <w:spacing w:after="0" w:line="360" w:lineRule="auto"/>
+        <w:spacing w:after="0" w:line="480" w:lineRule="auto"/>
         <w:rPr>
           <w:rFonts w:ascii="Times New Roman" w:hAnsi="Times New Roman" w:cs="Times New Roman"/>
           <w:sz w:val="24"/>
@@ -70,7 +70,7 @@
     </w:p>
     <w:p>
       <w:pPr>
-        <w:spacing w:after="0" w:line="360" w:lineRule="auto"/>
+        <w:spacing w:after="0" w:line="480" w:lineRule="auto"/>
         <w:rPr>
           <w:rFonts w:ascii="Times New Roman" w:hAnsi="Times New Roman" w:cs="Times New Roman"/>
           <w:sz w:val="24"/>
@@ -84,23 +84,121 @@
           <w:szCs w:val="24"/>
         </w:rPr>
         <w:tab/>
-        <w:t xml:space="preserve">For our final project, we are creating </w:t>
-      </w:r>
-      <w:r>
-        <w:rPr>
-          <w:rFonts w:ascii="Times New Roman" w:hAnsi="Times New Roman" w:cs="Times New Roman"/>
-          <w:sz w:val="24"/>
-          <w:szCs w:val="24"/>
-        </w:rPr>
-        <w:t>a</w:t>
-      </w:r>
-      <w:r>
-        <w:rPr>
-          <w:rFonts w:ascii="Times New Roman" w:hAnsi="Times New Roman" w:cs="Times New Roman"/>
-          <w:sz w:val="24"/>
-          <w:szCs w:val="24"/>
-        </w:rPr>
-        <w:t xml:space="preserve"> modern, aesthetically pleasing version of air-hockey. The classic arcade game will feature new additions</w:t>
+        <w:t xml:space="preserve">For our final project, we created a modern, aesthetically pleasing version of air-hockey. The classic arcade game features new additions, like brightly colored walls, and on-screen scoreboards. We utilize background pictures and little “air-holes” to make it look realistic and cool. Once the game is opened, the players have </w:t>
+      </w:r>
+      <w:r>
+        <w:rPr>
+          <w:rFonts w:ascii="Times New Roman" w:hAnsi="Times New Roman" w:cs="Times New Roman"/>
+          <w:sz w:val="24"/>
+          <w:szCs w:val="24"/>
+        </w:rPr>
+        <w:t xml:space="preserve">the options </w:t>
+      </w:r>
+      <w:r>
+        <w:rPr>
+          <w:rFonts w:ascii="Times New Roman" w:hAnsi="Times New Roman" w:cs="Times New Roman"/>
+          <w:sz w:val="24"/>
+          <w:szCs w:val="24"/>
+        </w:rPr>
+        <w:t xml:space="preserve">of reading the instructions or starting the game. If </w:t>
+      </w:r>
+      <w:r>
+        <w:rPr>
+          <w:rFonts w:ascii="Times New Roman" w:hAnsi="Times New Roman" w:cs="Times New Roman"/>
+          <w:sz w:val="24"/>
+          <w:szCs w:val="24"/>
+        </w:rPr>
+        <w:t>they choose to read the instructions</w:t>
+      </w:r>
+      <w:r>
+        <w:rPr>
+          <w:rFonts w:ascii="Times New Roman" w:hAnsi="Times New Roman" w:cs="Times New Roman"/>
+          <w:sz w:val="24"/>
+          <w:szCs w:val="24"/>
+        </w:rPr>
+        <w:t xml:space="preserve">, </w:t>
+      </w:r>
+      <w:r>
+        <w:rPr>
+          <w:rFonts w:ascii="Times New Roman" w:hAnsi="Times New Roman" w:cs="Times New Roman"/>
+          <w:sz w:val="24"/>
+          <w:szCs w:val="24"/>
+        </w:rPr>
+        <w:t xml:space="preserve">they must press </w:t>
+      </w:r>
+      <w:r>
+        <w:rPr>
+          <w:rFonts w:ascii="Times New Roman" w:hAnsi="Times New Roman" w:cs="Times New Roman"/>
+          <w:sz w:val="24"/>
+          <w:szCs w:val="24"/>
+        </w:rPr>
+        <w:t xml:space="preserve">the “B” key to return to the start screen. Once </w:t>
+      </w:r>
+      <w:r>
+        <w:rPr>
+          <w:rFonts w:ascii="Times New Roman" w:hAnsi="Times New Roman" w:cs="Times New Roman"/>
+          <w:sz w:val="24"/>
+          <w:szCs w:val="24"/>
+        </w:rPr>
+        <w:t>the game is initiated via the start button,</w:t>
+      </w:r>
+      <w:r>
+        <w:rPr>
+          <w:rFonts w:ascii="Times New Roman" w:hAnsi="Times New Roman" w:cs="Times New Roman"/>
+          <w:sz w:val="24"/>
+          <w:szCs w:val="24"/>
+        </w:rPr>
+        <w:t xml:space="preserve"> the puck will begin in the middle of the screen. The two players will utilize the W A S D keys and the arrow keys to move their mallets. </w:t>
+      </w:r>
+      <w:r>
+        <w:rPr>
+          <w:rFonts w:ascii="Times New Roman" w:hAnsi="Times New Roman" w:cs="Times New Roman"/>
+          <w:sz w:val="24"/>
+          <w:szCs w:val="24"/>
+        </w:rPr>
+        <w:t xml:space="preserve">The puck and mallets move very realistically. </w:t>
+      </w:r>
+      <w:r>
+        <w:rPr>
+          <w:rFonts w:ascii="Times New Roman" w:hAnsi="Times New Roman" w:cs="Times New Roman"/>
+          <w:sz w:val="24"/>
+          <w:szCs w:val="24"/>
+        </w:rPr>
+        <w:t xml:space="preserve">When one player scores, the puck disappears, and a new one </w:t>
+      </w:r>
+      <w:proofErr w:type="gramStart"/>
+      <w:r>
+        <w:rPr>
+          <w:rFonts w:ascii="Times New Roman" w:hAnsi="Times New Roman" w:cs="Times New Roman"/>
+          <w:sz w:val="24"/>
+          <w:szCs w:val="24"/>
+        </w:rPr>
+        <w:t>is</w:t>
+      </w:r>
+      <w:proofErr w:type="gramEnd"/>
+      <w:r>
+        <w:rPr>
+          <w:rFonts w:ascii="Times New Roman" w:hAnsi="Times New Roman" w:cs="Times New Roman"/>
+          <w:sz w:val="24"/>
+          <w:szCs w:val="24"/>
+        </w:rPr>
+        <w:t xml:space="preserve"> created in the middle of the screen. The mallets </w:t>
+      </w:r>
+      <w:r>
+        <w:rPr>
+          <w:rFonts w:ascii="Times New Roman" w:hAnsi="Times New Roman" w:cs="Times New Roman"/>
+          <w:sz w:val="24"/>
+          <w:szCs w:val="24"/>
+        </w:rPr>
+        <w:t xml:space="preserve">can move anywhere, on or off </w:t>
+      </w:r>
+      <w:r>
+        <w:rPr>
+          <w:rFonts w:ascii="Times New Roman" w:hAnsi="Times New Roman" w:cs="Times New Roman"/>
+          <w:sz w:val="24"/>
+          <w:szCs w:val="24"/>
+        </w:rPr>
+        <w:t>the screen</w:t>
       </w:r>
       <w:r>
         <w:rPr>
@@ -116,150 +214,76 @@
           <w:sz w:val="24"/>
           <w:szCs w:val="24"/>
         </w:rPr>
-        <w:t xml:space="preserve"> like</w:t>
-      </w:r>
-      <w:r>
-        <w:rPr>
-          <w:rFonts w:ascii="Times New Roman" w:hAnsi="Times New Roman" w:cs="Times New Roman"/>
-          <w:sz w:val="24"/>
-          <w:szCs w:val="24"/>
-        </w:rPr>
-        <w:t xml:space="preserve"> </w:t>
-      </w:r>
-      <w:r>
-        <w:rPr>
-          <w:rFonts w:ascii="Times New Roman" w:hAnsi="Times New Roman" w:cs="Times New Roman"/>
-          <w:sz w:val="24"/>
-          <w:szCs w:val="24"/>
-        </w:rPr>
-        <w:t xml:space="preserve">brightly colored </w:t>
-      </w:r>
-      <w:r>
-        <w:rPr>
-          <w:rFonts w:ascii="Times New Roman" w:hAnsi="Times New Roman" w:cs="Times New Roman"/>
-          <w:sz w:val="24"/>
-          <w:szCs w:val="24"/>
-        </w:rPr>
-        <w:t>walls</w:t>
-      </w:r>
-      <w:r>
-        <w:rPr>
-          <w:rFonts w:ascii="Times New Roman" w:hAnsi="Times New Roman" w:cs="Times New Roman"/>
-          <w:sz w:val="24"/>
-          <w:szCs w:val="24"/>
-        </w:rPr>
-        <w:t xml:space="preserve">, a </w:t>
-      </w:r>
-      <w:r>
-        <w:rPr>
-          <w:rFonts w:ascii="Times New Roman" w:hAnsi="Times New Roman" w:cs="Times New Roman"/>
-          <w:sz w:val="24"/>
-          <w:szCs w:val="24"/>
-        </w:rPr>
-        <w:t>sleeker</w:t>
-      </w:r>
-      <w:r>
-        <w:rPr>
-          <w:rFonts w:ascii="Times New Roman" w:hAnsi="Times New Roman" w:cs="Times New Roman"/>
-          <w:sz w:val="24"/>
-          <w:szCs w:val="24"/>
-        </w:rPr>
-        <w:t xml:space="preserve"> design,</w:t>
-      </w:r>
-      <w:r>
-        <w:rPr>
-          <w:rFonts w:ascii="Times New Roman" w:hAnsi="Times New Roman" w:cs="Times New Roman"/>
-          <w:sz w:val="24"/>
-          <w:szCs w:val="24"/>
-        </w:rPr>
-        <w:t xml:space="preserve"> and on-</w:t>
-      </w:r>
-      <w:r>
-        <w:rPr>
-          <w:rFonts w:ascii="Times New Roman" w:hAnsi="Times New Roman" w:cs="Times New Roman"/>
-          <w:sz w:val="24"/>
-          <w:szCs w:val="24"/>
-        </w:rPr>
-        <w:t xml:space="preserve">screen scoreboards. </w:t>
-      </w:r>
-      <w:r>
-        <w:rPr>
-          <w:rFonts w:ascii="Times New Roman" w:hAnsi="Times New Roman" w:cs="Times New Roman"/>
-          <w:sz w:val="24"/>
-          <w:szCs w:val="24"/>
-        </w:rPr>
-        <w:t>Once either player initiates the game by clicking a start button, t</w:t>
-      </w:r>
-      <w:r>
-        <w:rPr>
-          <w:rFonts w:ascii="Times New Roman" w:hAnsi="Times New Roman" w:cs="Times New Roman"/>
-          <w:sz w:val="24"/>
-          <w:szCs w:val="24"/>
-        </w:rPr>
-        <w:t xml:space="preserve">he puck will begin in the middle. The two players will utilize the W A S </w:t>
-      </w:r>
-      <w:r>
-        <w:rPr>
-          <w:rFonts w:ascii="Times New Roman" w:hAnsi="Times New Roman" w:cs="Times New Roman"/>
-          <w:sz w:val="24"/>
-          <w:szCs w:val="24"/>
-        </w:rPr>
-        <w:t>D</w:t>
-      </w:r>
-      <w:r>
-        <w:rPr>
-          <w:rFonts w:ascii="Times New Roman" w:hAnsi="Times New Roman" w:cs="Times New Roman"/>
-          <w:sz w:val="24"/>
-          <w:szCs w:val="24"/>
-        </w:rPr>
-        <w:t xml:space="preserve"> keys and the arrow keys to move their mallet. Once </w:t>
-      </w:r>
-      <w:proofErr w:type="gramStart"/>
-      <w:r>
-        <w:rPr>
-          <w:rFonts w:ascii="Times New Roman" w:hAnsi="Times New Roman" w:cs="Times New Roman"/>
-          <w:sz w:val="24"/>
-          <w:szCs w:val="24"/>
-        </w:rPr>
-        <w:t>one player</w:t>
-      </w:r>
-      <w:proofErr w:type="gramEnd"/>
-      <w:r>
-        <w:rPr>
-          <w:rFonts w:ascii="Times New Roman" w:hAnsi="Times New Roman" w:cs="Times New Roman"/>
-          <w:sz w:val="24"/>
-          <w:szCs w:val="24"/>
-        </w:rPr>
-        <w:t xml:space="preserve"> scores, the puck will </w:t>
-      </w:r>
-      <w:r>
-        <w:rPr>
-          <w:rFonts w:ascii="Times New Roman" w:hAnsi="Times New Roman" w:cs="Times New Roman"/>
-          <w:sz w:val="24"/>
-          <w:szCs w:val="24"/>
-        </w:rPr>
-        <w:t>go back to the middle</w:t>
-      </w:r>
-      <w:r>
-        <w:rPr>
-          <w:rFonts w:ascii="Times New Roman" w:hAnsi="Times New Roman" w:cs="Times New Roman"/>
-          <w:sz w:val="24"/>
-          <w:szCs w:val="24"/>
-        </w:rPr>
-        <w:t>. Once either player has reached some designated score, the game will end.</w:t>
-      </w:r>
-      <w:r>
-        <w:rPr>
-          <w:rFonts w:ascii="Times New Roman" w:hAnsi="Times New Roman" w:cs="Times New Roman"/>
-          <w:sz w:val="24"/>
-          <w:szCs w:val="24"/>
-        </w:rPr>
-        <w:t xml:space="preserve"> </w:t>
+        <w:t xml:space="preserve"> to make the game slightly more challenging for both players. </w:t>
+      </w:r>
+      <w:r>
+        <w:rPr>
+          <w:rFonts w:ascii="Times New Roman" w:hAnsi="Times New Roman" w:cs="Times New Roman"/>
+          <w:sz w:val="24"/>
+          <w:szCs w:val="24"/>
+        </w:rPr>
+        <w:t xml:space="preserve">If </w:t>
+      </w:r>
+      <w:r>
+        <w:rPr>
+          <w:rFonts w:ascii="Times New Roman" w:hAnsi="Times New Roman" w:cs="Times New Roman"/>
+          <w:sz w:val="24"/>
+          <w:szCs w:val="24"/>
+        </w:rPr>
+        <w:t>either player has reached a score of 10, the game will end</w:t>
+      </w:r>
+      <w:r>
+        <w:rPr>
+          <w:rFonts w:ascii="Times New Roman" w:hAnsi="Times New Roman" w:cs="Times New Roman"/>
+          <w:sz w:val="24"/>
+          <w:szCs w:val="24"/>
+        </w:rPr>
+        <w:t>, and the game over screen will display</w:t>
+      </w:r>
+      <w:r>
+        <w:rPr>
+          <w:rFonts w:ascii="Times New Roman" w:hAnsi="Times New Roman" w:cs="Times New Roman"/>
+          <w:sz w:val="24"/>
+          <w:szCs w:val="24"/>
+        </w:rPr>
+        <w:t xml:space="preserve">. </w:t>
+      </w:r>
+      <w:r>
+        <w:rPr>
+          <w:rFonts w:ascii="Times New Roman" w:hAnsi="Times New Roman" w:cs="Times New Roman"/>
+          <w:sz w:val="24"/>
+          <w:szCs w:val="24"/>
+        </w:rPr>
+        <w:t>E</w:t>
+      </w:r>
+      <w:r>
+        <w:rPr>
+          <w:rFonts w:ascii="Times New Roman" w:hAnsi="Times New Roman" w:cs="Times New Roman"/>
+          <w:sz w:val="24"/>
+          <w:szCs w:val="24"/>
+        </w:rPr>
+        <w:t xml:space="preserve">ither user can click the “end” button </w:t>
+      </w:r>
+      <w:r>
+        <w:rPr>
+          <w:rFonts w:ascii="Times New Roman" w:hAnsi="Times New Roman" w:cs="Times New Roman"/>
+          <w:sz w:val="24"/>
+          <w:szCs w:val="24"/>
+        </w:rPr>
+        <w:t xml:space="preserve">of the game over screen </w:t>
+      </w:r>
+      <w:r>
+        <w:rPr>
+          <w:rFonts w:ascii="Times New Roman" w:hAnsi="Times New Roman" w:cs="Times New Roman"/>
+          <w:sz w:val="24"/>
+          <w:szCs w:val="24"/>
+        </w:rPr>
+        <w:t>to close the window.</w:t>
       </w:r>
     </w:p>
     <w:p>
       <w:pPr>
-        <w:spacing w:after="0" w:line="360" w:lineRule="auto"/>
+        <w:spacing w:after="0" w:line="480" w:lineRule="auto"/>
         <w:rPr>
           <w:rFonts w:ascii="Times New Roman" w:hAnsi="Times New Roman" w:cs="Times New Roman"/>
           <w:sz w:val="24"/>
@@ -273,70 +297,7 @@
           <w:szCs w:val="24"/>
         </w:rPr>
         <w:tab/>
-      </w:r>
-      <w:r>
-        <w:rPr>
-          <w:rFonts w:ascii="Times New Roman" w:hAnsi="Times New Roman" w:cs="Times New Roman"/>
-          <w:sz w:val="24"/>
-          <w:szCs w:val="24"/>
-        </w:rPr>
-        <w:t>Our target audience is anyone who has eyes, movable fingers, and knowledge of how to use the computer W A S D keys and arrow keys. Furthermore, they should probably not hate air-hockey or fun. The target audience is</w:t>
-      </w:r>
-      <w:r>
-        <w:rPr>
-          <w:rFonts w:ascii="Times New Roman" w:hAnsi="Times New Roman" w:cs="Times New Roman"/>
-          <w:sz w:val="24"/>
-          <w:szCs w:val="24"/>
-        </w:rPr>
-        <w:t xml:space="preserve"> meant to be</w:t>
-      </w:r>
-      <w:r>
-        <w:rPr>
-          <w:rFonts w:ascii="Times New Roman" w:hAnsi="Times New Roman" w:cs="Times New Roman"/>
-          <w:sz w:val="24"/>
-          <w:szCs w:val="24"/>
-        </w:rPr>
-        <w:t xml:space="preserve"> very general, albeit </w:t>
-      </w:r>
-      <w:r>
-        <w:rPr>
-          <w:rFonts w:ascii="Times New Roman" w:hAnsi="Times New Roman" w:cs="Times New Roman"/>
-          <w:sz w:val="24"/>
-          <w:szCs w:val="24"/>
-        </w:rPr>
-        <w:t xml:space="preserve">more popular with children. It </w:t>
-      </w:r>
-      <w:r>
-        <w:rPr>
-          <w:rFonts w:ascii="Times New Roman" w:hAnsi="Times New Roman" w:cs="Times New Roman"/>
-          <w:sz w:val="24"/>
-          <w:szCs w:val="24"/>
-        </w:rPr>
-        <w:t xml:space="preserve">is certainly not designed to be exclusively </w:t>
-      </w:r>
-      <w:r>
-        <w:rPr>
-          <w:rFonts w:ascii="Times New Roman" w:hAnsi="Times New Roman" w:cs="Times New Roman"/>
-          <w:sz w:val="24"/>
-          <w:szCs w:val="24"/>
-        </w:rPr>
-        <w:t>for</w:t>
-      </w:r>
-      <w:r>
-        <w:rPr>
-          <w:rFonts w:ascii="Times New Roman" w:hAnsi="Times New Roman" w:cs="Times New Roman"/>
-          <w:sz w:val="24"/>
-          <w:szCs w:val="24"/>
-        </w:rPr>
-        <w:t xml:space="preserve"> children</w:t>
-      </w:r>
-      <w:r>
-        <w:rPr>
-          <w:rFonts w:ascii="Times New Roman" w:hAnsi="Times New Roman" w:cs="Times New Roman"/>
-          <w:sz w:val="24"/>
-          <w:szCs w:val="24"/>
-        </w:rPr>
-        <w:t xml:space="preserve">, but children usually enjoy computer games more than </w:t>
+        <w:t xml:space="preserve">Our target audience is anyone who does not hate air-hockey or fun. The target audience is meant to be very general, but it will likely be more popular with children. It is certainly not </w:t>
       </w:r>
       <w:proofErr w:type="gramStart"/>
       <w:r>
@@ -345,7 +306,7 @@
           <w:sz w:val="24"/>
           <w:szCs w:val="24"/>
         </w:rPr>
-        <w:t>adults</w:t>
+        <w:t>designed</w:t>
       </w:r>
       <w:proofErr w:type="gramEnd"/>
       <w:r>
@@ -354,12 +315,12 @@
           <w:sz w:val="24"/>
           <w:szCs w:val="24"/>
         </w:rPr>
-        <w:t>.</w:t>
+        <w:t xml:space="preserve"> to be exclusively for children, but children usually enjoy computer games more than adults. The game is designed for two players, but besides that, there are no limitations on who could play.</w:t>
       </w:r>
     </w:p>
     <w:p>
       <w:pPr>
-        <w:spacing w:after="0" w:line="360" w:lineRule="auto"/>
+        <w:spacing w:after="0" w:line="480" w:lineRule="auto"/>
         <w:rPr>
           <w:rFonts w:ascii="Times New Roman" w:hAnsi="Times New Roman" w:cs="Times New Roman"/>
           <w:sz w:val="24"/>
@@ -373,39 +334,7 @@
           <w:szCs w:val="24"/>
         </w:rPr>
         <w:tab/>
-        <w:t>The first member of team pro-flow is Laura Peña. She is the team</w:t>
-      </w:r>
-      <w:r>
-        <w:rPr>
-          <w:rFonts w:ascii="Times New Roman" w:hAnsi="Times New Roman" w:cs="Times New Roman"/>
-          <w:sz w:val="24"/>
-          <w:szCs w:val="24"/>
-        </w:rPr>
-        <w:t>’</w:t>
-      </w:r>
-      <w:r>
-        <w:rPr>
-          <w:rFonts w:ascii="Times New Roman" w:hAnsi="Times New Roman" w:cs="Times New Roman"/>
-          <w:sz w:val="24"/>
-          <w:szCs w:val="24"/>
-        </w:rPr>
-        <w:t>s code monkey, and is responsible f</w:t>
-      </w:r>
-      <w:r>
-        <w:rPr>
-          <w:rFonts w:ascii="Times New Roman" w:hAnsi="Times New Roman" w:cs="Times New Roman"/>
-          <w:sz w:val="24"/>
-          <w:szCs w:val="24"/>
-        </w:rPr>
-        <w:t xml:space="preserve">or making sure the project code </w:t>
-      </w:r>
-      <w:r>
-        <w:rPr>
-          <w:rFonts w:ascii="Times New Roman" w:hAnsi="Times New Roman" w:cs="Times New Roman"/>
-          <w:sz w:val="24"/>
-          <w:szCs w:val="24"/>
-        </w:rPr>
-        <w:t xml:space="preserve">writing is flowing along. </w:t>
+        <w:t xml:space="preserve">The first member of team pro-flow is Laura Peña. As the team’s code monkey, she made sure the code was being written regularly. </w:t>
       </w:r>
       <w:proofErr w:type="spellStart"/>
       <w:r>
@@ -423,96 +352,22 @@
           <w:sz w:val="24"/>
           <w:szCs w:val="24"/>
         </w:rPr>
-        <w:t xml:space="preserve"> Shah is taking on the role of UI / Graphic Design. The game’s appearance is what sets it apart from other games, so she plays a vital role in the projects </w:t>
-      </w:r>
-      <w:proofErr w:type="gramStart"/>
-      <w:r>
-        <w:rPr>
-          <w:rFonts w:ascii="Times New Roman" w:hAnsi="Times New Roman" w:cs="Times New Roman"/>
-          <w:sz w:val="24"/>
-          <w:szCs w:val="24"/>
-        </w:rPr>
-        <w:t>final outcome</w:t>
-      </w:r>
-      <w:proofErr w:type="gramEnd"/>
-      <w:r>
-        <w:rPr>
-          <w:rFonts w:ascii="Times New Roman" w:hAnsi="Times New Roman" w:cs="Times New Roman"/>
-          <w:sz w:val="24"/>
-          <w:szCs w:val="24"/>
-        </w:rPr>
-        <w:t>. She will also be working cooperatively with Laura since the two jo</w:t>
-      </w:r>
-      <w:r>
-        <w:rPr>
-          <w:rFonts w:ascii="Times New Roman" w:hAnsi="Times New Roman" w:cs="Times New Roman"/>
-          <w:sz w:val="24"/>
-          <w:szCs w:val="24"/>
-        </w:rPr>
-        <w:t>bs share a lot of ground. Marce</w:t>
-      </w:r>
-      <w:r>
-        <w:rPr>
-          <w:rFonts w:ascii="Times New Roman" w:hAnsi="Times New Roman" w:cs="Times New Roman"/>
-          <w:sz w:val="24"/>
-          <w:szCs w:val="24"/>
-        </w:rPr>
-        <w:t xml:space="preserve">la Lopez is our bug tester. She is in charge of overseeing the functionality and constructing a bug report. Lastly, Jonah </w:t>
-      </w:r>
-      <w:proofErr w:type="spellStart"/>
-      <w:r>
-        <w:rPr>
-          <w:rFonts w:ascii="Times New Roman" w:hAnsi="Times New Roman" w:cs="Times New Roman"/>
-          <w:sz w:val="24"/>
-          <w:szCs w:val="24"/>
-        </w:rPr>
-        <w:t>Yesowitz</w:t>
-      </w:r>
-      <w:proofErr w:type="spellEnd"/>
-      <w:r>
-        <w:rPr>
-          <w:rFonts w:ascii="Times New Roman" w:hAnsi="Times New Roman" w:cs="Times New Roman"/>
-          <w:sz w:val="24"/>
-          <w:szCs w:val="24"/>
-        </w:rPr>
-        <w:t xml:space="preserve"> is the project manager. He is responsible for overseeing the progress of the project. He is responsible for making sure </w:t>
-      </w:r>
-      <w:r>
-        <w:rPr>
-          <w:rFonts w:ascii="Times New Roman" w:hAnsi="Times New Roman" w:cs="Times New Roman"/>
-          <w:sz w:val="24"/>
-          <w:szCs w:val="24"/>
-        </w:rPr>
-        <w:t xml:space="preserve">everyone is doing his or her job, and </w:t>
-      </w:r>
-      <w:r>
-        <w:rPr>
-          <w:rFonts w:ascii="Times New Roman" w:hAnsi="Times New Roman" w:cs="Times New Roman"/>
-          <w:sz w:val="24"/>
-          <w:szCs w:val="24"/>
-        </w:rPr>
-        <w:t>adding input when</w:t>
-      </w:r>
-      <w:r>
-        <w:rPr>
-          <w:rFonts w:ascii="Times New Roman" w:hAnsi="Times New Roman" w:cs="Times New Roman"/>
-          <w:sz w:val="24"/>
-          <w:szCs w:val="24"/>
-        </w:rPr>
-        <w:t>ever he can. In addition to our respective jobs, we will be doing a lot of cooperative working as well.</w:t>
-      </w:r>
-      <w:r>
-        <w:rPr>
-          <w:rFonts w:ascii="Times New Roman" w:hAnsi="Times New Roman" w:cs="Times New Roman"/>
-          <w:sz w:val="24"/>
-          <w:szCs w:val="24"/>
-        </w:rPr>
-        <w:t xml:space="preserve"> </w:t>
+        <w:t xml:space="preserve"> Shah took on the role of UI / Graphic Design. The game’s appearance is what sets it apart from other games, so she played a vital role in the </w:t>
+      </w:r>
+      <w:r>
+        <w:rPr>
+          <w:rFonts w:ascii="Times New Roman" w:hAnsi="Times New Roman" w:cs="Times New Roman"/>
+          <w:sz w:val="24"/>
+          <w:szCs w:val="24"/>
+        </w:rPr>
+        <w:lastRenderedPageBreak/>
+        <w:t>projects final outcome. She also worked cooperatively with Laura since the two jobs share a lot of ground. Marcela Lopez, our bug tester, was in charge of overseeing the functionality and constructing a bug report. She also helped each group member whenever they were feeling a little overwhelmed. Lastly, Jonah Yesowitz, the project manager, was responsible for overseeing the progress of the project. He was responsible for making sure everyone is doing his or her job, and he added to the code, and tried to solve emerging issues.</w:t>
       </w:r>
     </w:p>
+    <w:p/>
     <w:sectPr>
       <w:pgSz w:w="12240" w:h="15840"/>
-      <w:pgMar w:top="1440" w:right="1440" w:bottom="1440" w:left="1440" w:header="720" w:footer="720" w:gutter="0"/>
+      <w:pgMar w:top="1440" w:right="1440" w:bottom="1382" w:left="1440" w:header="720" w:footer="720" w:gutter="0"/>
       <w:cols w:space="720"/>
       <w:docGrid w:linePitch="360"/>
     </w:sectPr>
@@ -521,7 +376,7 @@
 </file>
 
 <file path=word/styles.xml><?xml version="1.0" encoding="utf-8"?>
-<w:styles xmlns:r="http://schemas.openxmlformats.org/officeDocument/2006/relationships" xmlns:w="http://schemas.openxmlformats.org/wordprocessingml/2006/main">
+<w:styles xmlns:mc="http://schemas.openxmlformats.org/markup-compatibility/2006" xmlns:r="http://schemas.openxmlformats.org/officeDocument/2006/relationships" xmlns:w="http://schemas.openxmlformats.org/wordprocessingml/2006/main" xmlns:w14="http://schemas.microsoft.com/office/word/2010/wordml" mc:Ignorable="w14">
   <w:docDefaults>
     <w:rPrDefault>
       <w:rPr>
@@ -537,7 +392,7 @@
       </w:pPr>
     </w:pPrDefault>
   </w:docDefaults>
-  <w:latentStyles w:defLockedState="0" w:defUIPriority="99" w:defSemiHidden="1" w:defUnhideWhenUsed="1" w:defQFormat="0" w:count="267">
+  <w:latentStyles w:defLockedState="0" w:defUIPriority="99" w:defSemiHidden="1" w:defUnhideWhenUsed="1" w:defQFormat="0" w:count="276">
     <w:lsdException w:name="Normal" w:semiHidden="0" w:uiPriority="0" w:unhideWhenUsed="0" w:qFormat="1"/>
     <w:lsdException w:name="heading 1" w:semiHidden="0" w:uiPriority="9" w:unhideWhenUsed="0" w:qFormat="1"/>
     <w:lsdException w:name="heading 2" w:uiPriority="9" w:qFormat="1"/>
@@ -692,7 +547,192 @@
     <w:uiPriority w:val="99"/>
     <w:semiHidden/>
     <w:unhideWhenUsed/>
+    <w:tblPr>
+      <w:tblInd w:w="0" w:type="dxa"/>
+      <w:tblCellMar>
+        <w:top w:w="0" w:type="dxa"/>
+        <w:left w:w="108" w:type="dxa"/>
+        <w:bottom w:w="0" w:type="dxa"/>
+        <w:right w:w="108" w:type="dxa"/>
+      </w:tblCellMar>
+    </w:tblPr>
+  </w:style>
+  <w:style w:type="numbering" w:default="1" w:styleId="NoList">
+    <w:name w:val="No List"/>
+    <w:uiPriority w:val="99"/>
+    <w:semiHidden/>
+    <w:unhideWhenUsed/>
+  </w:style>
+</w:styles>
+</file>
+
+<file path=word/stylesWithEffects.xml><?xml version="1.0" encoding="utf-8"?>
+<w:styles xmlns:wpc="http://schemas.microsoft.com/office/word/2010/wordprocessingCanvas" xmlns:mo="http://schemas.microsoft.com/office/mac/office/2008/main" xmlns:mc="http://schemas.openxmlformats.org/markup-compatibility/2006" xmlns:mv="urn:schemas-microsoft-com:mac:vml" xmlns:o="urn:schemas-microsoft-com:office:office" xmlns:r="http://schemas.openxmlformats.org/officeDocument/2006/relationships" xmlns:m="http://schemas.openxmlformats.org/officeDocument/2006/math" xmlns:v="urn:schemas-microsoft-com:vml" xmlns:wp14="http://schemas.microsoft.com/office/word/2010/wordprocessingDrawing" xmlns:wp="http://schemas.openxmlformats.org/drawingml/2006/wordprocessingDrawing" xmlns:w10="urn:schemas-microsoft-com:office:word" xmlns:w="http://schemas.openxmlformats.org/wordprocessingml/2006/main" xmlns:w14="http://schemas.microsoft.com/office/word/2010/wordml" xmlns:wpg="http://schemas.microsoft.com/office/word/2010/wordprocessingGroup" xmlns:wpi="http://schemas.microsoft.com/office/word/2010/wordprocessingInk" xmlns:wne="http://schemas.microsoft.com/office/word/2006/wordml" xmlns:wps="http://schemas.microsoft.com/office/word/2010/wordprocessingShape" mc:Ignorable="w14 wp14">
+  <w:docDefaults>
+    <w:rPrDefault>
+      <w:rPr>
+        <w:rFonts w:asciiTheme="minorHAnsi" w:eastAsiaTheme="minorEastAsia" w:hAnsiTheme="minorHAnsi" w:cstheme="minorBidi"/>
+        <w:sz w:val="24"/>
+        <w:szCs w:val="24"/>
+        <w:lang w:val="en-US" w:eastAsia="ja-JP" w:bidi="ar-SA"/>
+      </w:rPr>
+    </w:rPrDefault>
+    <w:pPrDefault/>
+  </w:docDefaults>
+  <w:latentStyles w:defLockedState="0" w:defUIPriority="99" w:defSemiHidden="1" w:defUnhideWhenUsed="1" w:defQFormat="0" w:count="276">
+    <w:lsdException w:name="Normal" w:semiHidden="0" w:uiPriority="0" w:unhideWhenUsed="0" w:qFormat="1"/>
+    <w:lsdException w:name="heading 1" w:semiHidden="0" w:uiPriority="9" w:unhideWhenUsed="0" w:qFormat="1"/>
+    <w:lsdException w:name="heading 2" w:uiPriority="9" w:qFormat="1"/>
+    <w:lsdException w:name="heading 3" w:uiPriority="9" w:qFormat="1"/>
+    <w:lsdException w:name="heading 4" w:uiPriority="9" w:qFormat="1"/>
+    <w:lsdException w:name="heading 5" w:uiPriority="9" w:qFormat="1"/>
+    <w:lsdException w:name="heading 6" w:uiPriority="9" w:qFormat="1"/>
+    <w:lsdException w:name="heading 7" w:uiPriority="9" w:qFormat="1"/>
+    <w:lsdException w:name="heading 8" w:uiPriority="9" w:qFormat="1"/>
+    <w:lsdException w:name="heading 9" w:uiPriority="9" w:qFormat="1"/>
+    <w:lsdException w:name="toc 1" w:uiPriority="39"/>
+    <w:lsdException w:name="toc 2" w:uiPriority="39"/>
+    <w:lsdException w:name="toc 3" w:uiPriority="39"/>
+    <w:lsdException w:name="toc 4" w:uiPriority="39"/>
+    <w:lsdException w:name="toc 5" w:uiPriority="39"/>
+    <w:lsdException w:name="toc 6" w:uiPriority="39"/>
+    <w:lsdException w:name="toc 7" w:uiPriority="39"/>
+    <w:lsdException w:name="toc 8" w:uiPriority="39"/>
+    <w:lsdException w:name="toc 9" w:uiPriority="39"/>
+    <w:lsdException w:name="caption" w:uiPriority="35" w:qFormat="1"/>
+    <w:lsdException w:name="Title" w:semiHidden="0" w:uiPriority="10" w:unhideWhenUsed="0" w:qFormat="1"/>
+    <w:lsdException w:name="Default Paragraph Font" w:uiPriority="1"/>
+    <w:lsdException w:name="Subtitle" w:semiHidden="0" w:uiPriority="11" w:unhideWhenUsed="0" w:qFormat="1"/>
+    <w:lsdException w:name="Strong" w:semiHidden="0" w:uiPriority="22" w:unhideWhenUsed="0" w:qFormat="1"/>
+    <w:lsdException w:name="Emphasis" w:semiHidden="0" w:uiPriority="20" w:unhideWhenUsed="0" w:qFormat="1"/>
+    <w:lsdException w:name="Table Grid" w:semiHidden="0" w:uiPriority="59" w:unhideWhenUsed="0"/>
+    <w:lsdException w:name="Placeholder Text" w:unhideWhenUsed="0"/>
+    <w:lsdException w:name="No Spacing" w:semiHidden="0" w:uiPriority="1" w:unhideWhenUsed="0" w:qFormat="1"/>
+    <w:lsdException w:name="Light Shading" w:semiHidden="0" w:uiPriority="60" w:unhideWhenUsed="0"/>
+    <w:lsdException w:name="Light List" w:semiHidden="0" w:uiPriority="61" w:unhideWhenUsed="0"/>
+    <w:lsdException w:name="Light Grid" w:semiHidden="0" w:uiPriority="62" w:unhideWhenUsed="0"/>
+    <w:lsdException w:name="Medium Shading 1" w:semiHidden="0" w:uiPriority="63" w:unhideWhenUsed="0"/>
+    <w:lsdException w:name="Medium Shading 2" w:semiHidden="0" w:uiPriority="64" w:unhideWhenUsed="0"/>
+    <w:lsdException w:name="Medium List 1" w:semiHidden="0" w:uiPriority="65" w:unhideWhenUsed="0"/>
+    <w:lsdException w:name="Medium List 2" w:semiHidden="0" w:uiPriority="66" w:unhideWhenUsed="0"/>
+    <w:lsdException w:name="Medium Grid 1" w:semiHidden="0" w:uiPriority="67" w:unhideWhenUsed="0"/>
+    <w:lsdException w:name="Medium Grid 2" w:semiHidden="0" w:uiPriority="68" w:unhideWhenUsed="0"/>
+    <w:lsdException w:name="Medium Grid 3" w:semiHidden="0" w:uiPriority="69" w:unhideWhenUsed="0"/>
+    <w:lsdException w:name="Dark List" w:semiHidden="0" w:uiPriority="70" w:unhideWhenUsed="0"/>
+    <w:lsdException w:name="Colorful Shading" w:semiHidden="0" w:uiPriority="71" w:unhideWhenUsed="0"/>
+    <w:lsdException w:name="Colorful List" w:semiHidden="0" w:uiPriority="72" w:unhideWhenUsed="0"/>
+    <w:lsdException w:name="Colorful Grid" w:semiHidden="0" w:uiPriority="73" w:unhideWhenUsed="0"/>
+    <w:lsdException w:name="Light Shading Accent 1" w:semiHidden="0" w:uiPriority="60" w:unhideWhenUsed="0"/>
+    <w:lsdException w:name="Light List Accent 1" w:semiHidden="0" w:uiPriority="61" w:unhideWhenUsed="0"/>
+    <w:lsdException w:name="Light Grid Accent 1" w:semiHidden="0" w:uiPriority="62" w:unhideWhenUsed="0"/>
+    <w:lsdException w:name="Medium Shading 1 Accent 1" w:semiHidden="0" w:uiPriority="63" w:unhideWhenUsed="0"/>
+    <w:lsdException w:name="Medium Shading 2 Accent 1" w:semiHidden="0" w:uiPriority="64" w:unhideWhenUsed="0"/>
+    <w:lsdException w:name="Medium List 1 Accent 1" w:semiHidden="0" w:uiPriority="65" w:unhideWhenUsed="0"/>
+    <w:lsdException w:name="Revision" w:unhideWhenUsed="0"/>
+    <w:lsdException w:name="List Paragraph" w:semiHidden="0" w:uiPriority="34" w:unhideWhenUsed="0" w:qFormat="1"/>
+    <w:lsdException w:name="Quote" w:semiHidden="0" w:uiPriority="29" w:unhideWhenUsed="0" w:qFormat="1"/>
+    <w:lsdException w:name="Intense Quote" w:semiHidden="0" w:uiPriority="30" w:unhideWhenUsed="0" w:qFormat="1"/>
+    <w:lsdException w:name="Medium List 2 Accent 1" w:semiHidden="0" w:uiPriority="66" w:unhideWhenUsed="0"/>
+    <w:lsdException w:name="Medium Grid 1 Accent 1" w:semiHidden="0" w:uiPriority="67" w:unhideWhenUsed="0"/>
+    <w:lsdException w:name="Medium Grid 2 Accent 1" w:semiHidden="0" w:uiPriority="68" w:unhideWhenUsed="0"/>
+    <w:lsdException w:name="Medium Grid 3 Accent 1" w:semiHidden="0" w:uiPriority="69" w:unhideWhenUsed="0"/>
+    <w:lsdException w:name="Dark List Accent 1" w:semiHidden="0" w:uiPriority="70" w:unhideWhenUsed="0"/>
+    <w:lsdException w:name="Colorful Shading Accent 1" w:semiHidden="0" w:uiPriority="71" w:unhideWhenUsed="0"/>
+    <w:lsdException w:name="Colorful List Accent 1" w:semiHidden="0" w:uiPriority="72" w:unhideWhenUsed="0"/>
+    <w:lsdException w:name="Colorful Grid Accent 1" w:semiHidden="0" w:uiPriority="73" w:unhideWhenUsed="0"/>
+    <w:lsdException w:name="Light Shading Accent 2" w:semiHidden="0" w:uiPriority="60" w:unhideWhenUsed="0"/>
+    <w:lsdException w:name="Light List Accent 2" w:semiHidden="0" w:uiPriority="61" w:unhideWhenUsed="0"/>
+    <w:lsdException w:name="Light Grid Accent 2" w:semiHidden="0" w:uiPriority="62" w:unhideWhenUsed="0"/>
+    <w:lsdException w:name="Medium Shading 1 Accent 2" w:semiHidden="0" w:uiPriority="63" w:unhideWhenUsed="0"/>
+    <w:lsdException w:name="Medium Shading 2 Accent 2" w:semiHidden="0" w:uiPriority="64" w:unhideWhenUsed="0"/>
+    <w:lsdException w:name="Medium List 1 Accent 2" w:semiHidden="0" w:uiPriority="65" w:unhideWhenUsed="0"/>
+    <w:lsdException w:name="Medium List 2 Accent 2" w:semiHidden="0" w:uiPriority="66" w:unhideWhenUsed="0"/>
+    <w:lsdException w:name="Medium Grid 1 Accent 2" w:semiHidden="0" w:uiPriority="67" w:unhideWhenUsed="0"/>
+    <w:lsdException w:name="Medium Grid 2 Accent 2" w:semiHidden="0" w:uiPriority="68" w:unhideWhenUsed="0"/>
+    <w:lsdException w:name="Medium Grid 3 Accent 2" w:semiHidden="0" w:uiPriority="69" w:unhideWhenUsed="0"/>
+    <w:lsdException w:name="Dark List Accent 2" w:semiHidden="0" w:uiPriority="70" w:unhideWhenUsed="0"/>
+    <w:lsdException w:name="Colorful Shading Accent 2" w:semiHidden="0" w:uiPriority="71" w:unhideWhenUsed="0"/>
+    <w:lsdException w:name="Colorful List Accent 2" w:semiHidden="0" w:uiPriority="72" w:unhideWhenUsed="0"/>
+    <w:lsdException w:name="Colorful Grid Accent 2" w:semiHidden="0" w:uiPriority="73" w:unhideWhenUsed="0"/>
+    <w:lsdException w:name="Light Shading Accent 3" w:semiHidden="0" w:uiPriority="60" w:unhideWhenUsed="0"/>
+    <w:lsdException w:name="Light List Accent 3" w:semiHidden="0" w:uiPriority="61" w:unhideWhenUsed="0"/>
+    <w:lsdException w:name="Light Grid Accent 3" w:semiHidden="0" w:uiPriority="62" w:unhideWhenUsed="0"/>
+    <w:lsdException w:name="Medium Shading 1 Accent 3" w:semiHidden="0" w:uiPriority="63" w:unhideWhenUsed="0"/>
+    <w:lsdException w:name="Medium Shading 2 Accent 3" w:semiHidden="0" w:uiPriority="64" w:unhideWhenUsed="0"/>
+    <w:lsdException w:name="Medium List 1 Accent 3" w:semiHidden="0" w:uiPriority="65" w:unhideWhenUsed="0"/>
+    <w:lsdException w:name="Medium List 2 Accent 3" w:semiHidden="0" w:uiPriority="66" w:unhideWhenUsed="0"/>
+    <w:lsdException w:name="Medium Grid 1 Accent 3" w:semiHidden="0" w:uiPriority="67" w:unhideWhenUsed="0"/>
+    <w:lsdException w:name="Medium Grid 2 Accent 3" w:semiHidden="0" w:uiPriority="68" w:unhideWhenUsed="0"/>
+    <w:lsdException w:name="Medium Grid 3 Accent 3" w:semiHidden="0" w:uiPriority="69" w:unhideWhenUsed="0"/>
+    <w:lsdException w:name="Dark List Accent 3" w:semiHidden="0" w:uiPriority="70" w:unhideWhenUsed="0"/>
+    <w:lsdException w:name="Colorful Shading Accent 3" w:semiHidden="0" w:uiPriority="71" w:unhideWhenUsed="0"/>
+    <w:lsdException w:name="Colorful List Accent 3" w:semiHidden="0" w:uiPriority="72" w:unhideWhenUsed="0"/>
+    <w:lsdException w:name="Colorful Grid Accent 3" w:semiHidden="0" w:uiPriority="73" w:unhideWhenUsed="0"/>
+    <w:lsdException w:name="Light Shading Accent 4" w:semiHidden="0" w:uiPriority="60" w:unhideWhenUsed="0"/>
+    <w:lsdException w:name="Light List Accent 4" w:semiHidden="0" w:uiPriority="61" w:unhideWhenUsed="0"/>
+    <w:lsdException w:name="Light Grid Accent 4" w:semiHidden="0" w:uiPriority="62" w:unhideWhenUsed="0"/>
+    <w:lsdException w:name="Medium Shading 1 Accent 4" w:semiHidden="0" w:uiPriority="63" w:unhideWhenUsed="0"/>
+    <w:lsdException w:name="Medium Shading 2 Accent 4" w:semiHidden="0" w:uiPriority="64" w:unhideWhenUsed="0"/>
+    <w:lsdException w:name="Medium List 1 Accent 4" w:semiHidden="0" w:uiPriority="65" w:unhideWhenUsed="0"/>
+    <w:lsdException w:name="Medium List 2 Accent 4" w:semiHidden="0" w:uiPriority="66" w:unhideWhenUsed="0"/>
+    <w:lsdException w:name="Medium Grid 1 Accent 4" w:semiHidden="0" w:uiPriority="67" w:unhideWhenUsed="0"/>
+    <w:lsdException w:name="Medium Grid 2 Accent 4" w:semiHidden="0" w:uiPriority="68" w:unhideWhenUsed="0"/>
+    <w:lsdException w:name="Medium Grid 3 Accent 4" w:semiHidden="0" w:uiPriority="69" w:unhideWhenUsed="0"/>
+    <w:lsdException w:name="Dark List Accent 4" w:semiHidden="0" w:uiPriority="70" w:unhideWhenUsed="0"/>
+    <w:lsdException w:name="Colorful Shading Accent 4" w:semiHidden="0" w:uiPriority="71" w:unhideWhenUsed="0"/>
+    <w:lsdException w:name="Colorful List Accent 4" w:semiHidden="0" w:uiPriority="72" w:unhideWhenUsed="0"/>
+    <w:lsdException w:name="Colorful Grid Accent 4" w:semiHidden="0" w:uiPriority="73" w:unhideWhenUsed="0"/>
+    <w:lsdException w:name="Light Shading Accent 5" w:semiHidden="0" w:uiPriority="60" w:unhideWhenUsed="0"/>
+    <w:lsdException w:name="Light List Accent 5" w:semiHidden="0" w:uiPriority="61" w:unhideWhenUsed="0"/>
+    <w:lsdException w:name="Light Grid Accent 5" w:semiHidden="0" w:uiPriority="62" w:unhideWhenUsed="0"/>
+    <w:lsdException w:name="Medium Shading 1 Accent 5" w:semiHidden="0" w:uiPriority="63" w:unhideWhenUsed="0"/>
+    <w:lsdException w:name="Medium Shading 2 Accent 5" w:semiHidden="0" w:uiPriority="64" w:unhideWhenUsed="0"/>
+    <w:lsdException w:name="Medium List 1 Accent 5" w:semiHidden="0" w:uiPriority="65" w:unhideWhenUsed="0"/>
+    <w:lsdException w:name="Medium List 2 Accent 5" w:semiHidden="0" w:uiPriority="66" w:unhideWhenUsed="0"/>
+    <w:lsdException w:name="Medium Grid 1 Accent 5" w:semiHidden="0" w:uiPriority="67" w:unhideWhenUsed="0"/>
+    <w:lsdException w:name="Medium Grid 2 Accent 5" w:semiHidden="0" w:uiPriority="68" w:unhideWhenUsed="0"/>
+    <w:lsdException w:name="Medium Grid 3 Accent 5" w:semiHidden="0" w:uiPriority="69" w:unhideWhenUsed="0"/>
+    <w:lsdException w:name="Dark List Accent 5" w:semiHidden="0" w:uiPriority="70" w:unhideWhenUsed="0"/>
+    <w:lsdException w:name="Colorful Shading Accent 5" w:semiHidden="0" w:uiPriority="71" w:unhideWhenUsed="0"/>
+    <w:lsdException w:name="Colorful List Accent 5" w:semiHidden="0" w:uiPriority="72" w:unhideWhenUsed="0"/>
+    <w:lsdException w:name="Colorful Grid Accent 5" w:semiHidden="0" w:uiPriority="73" w:unhideWhenUsed="0"/>
+    <w:lsdException w:name="Light Shading Accent 6" w:semiHidden="0" w:uiPriority="60" w:unhideWhenUsed="0"/>
+    <w:lsdException w:name="Light List Accent 6" w:semiHidden="0" w:uiPriority="61" w:unhideWhenUsed="0"/>
+    <w:lsdException w:name="Light Grid Accent 6" w:semiHidden="0" w:uiPriority="62" w:unhideWhenUsed="0"/>
+    <w:lsdException w:name="Medium Shading 1 Accent 6" w:semiHidden="0" w:uiPriority="63" w:unhideWhenUsed="0"/>
+    <w:lsdException w:name="Medium Shading 2 Accent 6" w:semiHidden="0" w:uiPriority="64" w:unhideWhenUsed="0"/>
+    <w:lsdException w:name="Medium List 1 Accent 6" w:semiHidden="0" w:uiPriority="65" w:unhideWhenUsed="0"/>
+    <w:lsdException w:name="Medium List 2 Accent 6" w:semiHidden="0" w:uiPriority="66" w:unhideWhenUsed="0"/>
+    <w:lsdException w:name="Medium Grid 1 Accent 6" w:semiHidden="0" w:uiPriority="67" w:unhideWhenUsed="0"/>
+    <w:lsdException w:name="Medium Grid 2 Accent 6" w:semiHidden="0" w:uiPriority="68" w:unhideWhenUsed="0"/>
+    <w:lsdException w:name="Medium Grid 3 Accent 6" w:semiHidden="0" w:uiPriority="69" w:unhideWhenUsed="0"/>
+    <w:lsdException w:name="Dark List Accent 6" w:semiHidden="0" w:uiPriority="70" w:unhideWhenUsed="0"/>
+    <w:lsdException w:name="Colorful Shading Accent 6" w:semiHidden="0" w:uiPriority="71" w:unhideWhenUsed="0"/>
+    <w:lsdException w:name="Colorful List Accent 6" w:semiHidden="0" w:uiPriority="72" w:unhideWhenUsed="0"/>
+    <w:lsdException w:name="Colorful Grid Accent 6" w:semiHidden="0" w:uiPriority="73" w:unhideWhenUsed="0"/>
+    <w:lsdException w:name="Subtle Emphasis" w:semiHidden="0" w:uiPriority="19" w:unhideWhenUsed="0" w:qFormat="1"/>
+    <w:lsdException w:name="Intense Emphasis" w:semiHidden="0" w:uiPriority="21" w:unhideWhenUsed="0" w:qFormat="1"/>
+    <w:lsdException w:name="Subtle Reference" w:semiHidden="0" w:uiPriority="31" w:unhideWhenUsed="0" w:qFormat="1"/>
+    <w:lsdException w:name="Intense Reference" w:semiHidden="0" w:uiPriority="32" w:unhideWhenUsed="0" w:qFormat="1"/>
+    <w:lsdException w:name="Book Title" w:semiHidden="0" w:uiPriority="33" w:unhideWhenUsed="0" w:qFormat="1"/>
+    <w:lsdException w:name="Bibliography" w:uiPriority="37"/>
+    <w:lsdException w:name="TOC Heading" w:uiPriority="39" w:qFormat="1"/>
+  </w:latentStyles>
+  <w:style w:type="paragraph" w:default="1" w:styleId="Normal">
+    <w:name w:val="Normal"/>
     <w:qFormat/>
+  </w:style>
+  <w:style w:type="character" w:default="1" w:styleId="DefaultParagraphFont">
+    <w:name w:val="Default Paragraph Font"/>
+    <w:uiPriority w:val="1"/>
+    <w:semiHidden/>
+    <w:unhideWhenUsed/>
+  </w:style>
+  <w:style w:type="table" w:default="1" w:styleId="TableNormal">
+    <w:name w:val="Normal Table"/>
+    <w:uiPriority w:val="99"/>
+    <w:semiHidden/>
+    <w:unhideWhenUsed/>
     <w:tblPr>
       <w:tblInd w:w="0" w:type="dxa"/>
       <w:tblCellMar>
@@ -967,7 +1007,7 @@
   <a:extraClrSchemeLst/>
   <a:extLst>
     <a:ext uri="{05A4C25C-085E-4340-85A3-A5531E510DB2}">
-      <thm15:themeFamily xmlns:thm15="http://schemas.microsoft.com/office/thememl/2012/main" xmlns="" name="Office Theme" id="{62F939B6-93AF-4DB8-9C6B-D6C7DFDC589F}" vid="{4A3C46E8-61CC-4603-A589-7422A47A8E4A}"/>
+      <thm15:themeFamily xmlns="" xmlns:thm15="http://schemas.microsoft.com/office/thememl/2012/main" name="Office Theme" id="{62F939B6-93AF-4DB8-9C6B-D6C7DFDC589F}" vid="{4A3C46E8-61CC-4603-A589-7422A47A8E4A}"/>
     </a:ext>
   </a:extLst>
 </a:theme>

</xml_diff>

<commit_message>
finalized except for 1 page reports
</commit_message>
<xml_diff>
--- a/Documentation/Project Description.docx
+++ b/Documentation/Project Description.docx
@@ -55,8 +55,6 @@
         </w:rPr>
         <w:t>Period 9/10B</w:t>
       </w:r>
-      <w:bookmarkStart w:id="0" w:name="_GoBack"/>
-      <w:bookmarkEnd w:id="0"/>
     </w:p>
     <w:p>
       <w:pPr>
@@ -84,201 +82,49 @@
           <w:szCs w:val="24"/>
         </w:rPr>
         <w:tab/>
-        <w:t xml:space="preserve">For our final project, we created a modern, aesthetically pleasing version of air-hockey. The classic arcade game features new additions, like brightly colored walls, and on-screen scoreboards. We utilize background pictures and little “air-holes” to make it look realistic and cool. Once the game is opened, the players have </w:t>
-      </w:r>
-      <w:r>
-        <w:rPr>
-          <w:rFonts w:ascii="Times New Roman" w:hAnsi="Times New Roman" w:cs="Times New Roman"/>
-          <w:sz w:val="24"/>
-          <w:szCs w:val="24"/>
-        </w:rPr>
-        <w:t xml:space="preserve">the options </w:t>
-      </w:r>
-      <w:r>
-        <w:rPr>
-          <w:rFonts w:ascii="Times New Roman" w:hAnsi="Times New Roman" w:cs="Times New Roman"/>
-          <w:sz w:val="24"/>
-          <w:szCs w:val="24"/>
-        </w:rPr>
-        <w:t xml:space="preserve">of reading the instructions or starting the game. If </w:t>
-      </w:r>
-      <w:r>
-        <w:rPr>
-          <w:rFonts w:ascii="Times New Roman" w:hAnsi="Times New Roman" w:cs="Times New Roman"/>
-          <w:sz w:val="24"/>
-          <w:szCs w:val="24"/>
-        </w:rPr>
-        <w:t>they choose to read the instructions</w:t>
-      </w:r>
-      <w:r>
-        <w:rPr>
-          <w:rFonts w:ascii="Times New Roman" w:hAnsi="Times New Roman" w:cs="Times New Roman"/>
-          <w:sz w:val="24"/>
-          <w:szCs w:val="24"/>
-        </w:rPr>
-        <w:t xml:space="preserve">, </w:t>
-      </w:r>
-      <w:r>
-        <w:rPr>
-          <w:rFonts w:ascii="Times New Roman" w:hAnsi="Times New Roman" w:cs="Times New Roman"/>
-          <w:sz w:val="24"/>
-          <w:szCs w:val="24"/>
-        </w:rPr>
-        <w:t xml:space="preserve">they must press </w:t>
-      </w:r>
-      <w:r>
-        <w:rPr>
-          <w:rFonts w:ascii="Times New Roman" w:hAnsi="Times New Roman" w:cs="Times New Roman"/>
-          <w:sz w:val="24"/>
-          <w:szCs w:val="24"/>
-        </w:rPr>
-        <w:t xml:space="preserve">the “B” key to return to the start screen. Once </w:t>
-      </w:r>
-      <w:r>
-        <w:rPr>
-          <w:rFonts w:ascii="Times New Roman" w:hAnsi="Times New Roman" w:cs="Times New Roman"/>
-          <w:sz w:val="24"/>
-          <w:szCs w:val="24"/>
-        </w:rPr>
-        <w:t>the game is initiated via the start button,</w:t>
-      </w:r>
-      <w:r>
-        <w:rPr>
-          <w:rFonts w:ascii="Times New Roman" w:hAnsi="Times New Roman" w:cs="Times New Roman"/>
-          <w:sz w:val="24"/>
-          <w:szCs w:val="24"/>
-        </w:rPr>
-        <w:t xml:space="preserve"> the puck will begin in the middle of the screen. The two players will utilize the W A S D keys and the arrow keys to move their mallets. </w:t>
-      </w:r>
-      <w:r>
-        <w:rPr>
-          <w:rFonts w:ascii="Times New Roman" w:hAnsi="Times New Roman" w:cs="Times New Roman"/>
-          <w:sz w:val="24"/>
-          <w:szCs w:val="24"/>
-        </w:rPr>
-        <w:t xml:space="preserve">The puck and mallets move very realistically. </w:t>
-      </w:r>
-      <w:r>
-        <w:rPr>
-          <w:rFonts w:ascii="Times New Roman" w:hAnsi="Times New Roman" w:cs="Times New Roman"/>
-          <w:sz w:val="24"/>
-          <w:szCs w:val="24"/>
-        </w:rPr>
-        <w:t xml:space="preserve">When one player scores, the puck disappears, and a new one </w:t>
-      </w:r>
-      <w:proofErr w:type="gramStart"/>
-      <w:r>
-        <w:rPr>
-          <w:rFonts w:ascii="Times New Roman" w:hAnsi="Times New Roman" w:cs="Times New Roman"/>
-          <w:sz w:val="24"/>
-          <w:szCs w:val="24"/>
-        </w:rPr>
-        <w:t>is</w:t>
-      </w:r>
-      <w:proofErr w:type="gramEnd"/>
-      <w:r>
-        <w:rPr>
-          <w:rFonts w:ascii="Times New Roman" w:hAnsi="Times New Roman" w:cs="Times New Roman"/>
-          <w:sz w:val="24"/>
-          <w:szCs w:val="24"/>
-        </w:rPr>
-        <w:t xml:space="preserve"> created in the middle of the screen. The mallets </w:t>
-      </w:r>
-      <w:r>
-        <w:rPr>
-          <w:rFonts w:ascii="Times New Roman" w:hAnsi="Times New Roman" w:cs="Times New Roman"/>
-          <w:sz w:val="24"/>
-          <w:szCs w:val="24"/>
-        </w:rPr>
-        <w:t xml:space="preserve">can move anywhere, on or off </w:t>
-      </w:r>
-      <w:r>
-        <w:rPr>
-          <w:rFonts w:ascii="Times New Roman" w:hAnsi="Times New Roman" w:cs="Times New Roman"/>
-          <w:sz w:val="24"/>
-          <w:szCs w:val="24"/>
-        </w:rPr>
-        <w:t>the screen</w:t>
-      </w:r>
-      <w:r>
-        <w:rPr>
-          <w:rFonts w:ascii="Times New Roman" w:hAnsi="Times New Roman" w:cs="Times New Roman"/>
-          <w:sz w:val="24"/>
-          <w:szCs w:val="24"/>
-        </w:rPr>
-        <w:t>,</w:t>
-      </w:r>
-      <w:r>
-        <w:rPr>
-          <w:rFonts w:ascii="Times New Roman" w:hAnsi="Times New Roman" w:cs="Times New Roman"/>
-          <w:sz w:val="24"/>
-          <w:szCs w:val="24"/>
-        </w:rPr>
-        <w:t xml:space="preserve"> to make the game slightly more challenging for both players. </w:t>
-      </w:r>
-      <w:r>
-        <w:rPr>
-          <w:rFonts w:ascii="Times New Roman" w:hAnsi="Times New Roman" w:cs="Times New Roman"/>
-          <w:sz w:val="24"/>
-          <w:szCs w:val="24"/>
-        </w:rPr>
-        <w:t xml:space="preserve">If </w:t>
-      </w:r>
-      <w:r>
-        <w:rPr>
-          <w:rFonts w:ascii="Times New Roman" w:hAnsi="Times New Roman" w:cs="Times New Roman"/>
-          <w:sz w:val="24"/>
-          <w:szCs w:val="24"/>
-        </w:rPr>
-        <w:t>either player has reached a score of 10, the game will end</w:t>
-      </w:r>
-      <w:r>
-        <w:rPr>
-          <w:rFonts w:ascii="Times New Roman" w:hAnsi="Times New Roman" w:cs="Times New Roman"/>
-          <w:sz w:val="24"/>
-          <w:szCs w:val="24"/>
-        </w:rPr>
-        <w:t>, and the game over screen will display</w:t>
-      </w:r>
-      <w:r>
-        <w:rPr>
-          <w:rFonts w:ascii="Times New Roman" w:hAnsi="Times New Roman" w:cs="Times New Roman"/>
-          <w:sz w:val="24"/>
-          <w:szCs w:val="24"/>
-        </w:rPr>
-        <w:t xml:space="preserve">. </w:t>
-      </w:r>
-      <w:r>
-        <w:rPr>
-          <w:rFonts w:ascii="Times New Roman" w:hAnsi="Times New Roman" w:cs="Times New Roman"/>
-          <w:sz w:val="24"/>
-          <w:szCs w:val="24"/>
-        </w:rPr>
-        <w:t>E</w:t>
-      </w:r>
-      <w:r>
-        <w:rPr>
-          <w:rFonts w:ascii="Times New Roman" w:hAnsi="Times New Roman" w:cs="Times New Roman"/>
-          <w:sz w:val="24"/>
-          <w:szCs w:val="24"/>
-        </w:rPr>
-        <w:t xml:space="preserve">ither user can click the “end” button </w:t>
-      </w:r>
-      <w:r>
-        <w:rPr>
-          <w:rFonts w:ascii="Times New Roman" w:hAnsi="Times New Roman" w:cs="Times New Roman"/>
-          <w:sz w:val="24"/>
-          <w:szCs w:val="24"/>
-        </w:rPr>
-        <w:t xml:space="preserve">of the game over screen </w:t>
-      </w:r>
-      <w:r>
-        <w:rPr>
-          <w:rFonts w:ascii="Times New Roman" w:hAnsi="Times New Roman" w:cs="Times New Roman"/>
-          <w:sz w:val="24"/>
-          <w:szCs w:val="24"/>
-        </w:rPr>
-        <w:t>to close the window.</w:t>
+        <w:t xml:space="preserve">For our final project, we created a modern, aesthetically pleasing version of air-hockey. The classic arcade game features new additions, like brightly colored walls, and on-screen scoreboards. </w:t>
+      </w:r>
+      <w:r>
+        <w:rPr>
+          <w:rFonts w:ascii="Times New Roman" w:hAnsi="Times New Roman" w:cs="Times New Roman"/>
+          <w:sz w:val="24"/>
+          <w:szCs w:val="24"/>
+        </w:rPr>
+        <w:t>We used different background pictures to establish an “</w:t>
+      </w:r>
+      <w:bookmarkStart w:id="0" w:name="_GoBack"/>
+      <w:bookmarkEnd w:id="0"/>
+      <w:r>
+        <w:rPr>
+          <w:rFonts w:ascii="Times New Roman" w:hAnsi="Times New Roman" w:cs="Times New Roman"/>
+          <w:sz w:val="24"/>
+          <w:szCs w:val="24"/>
+        </w:rPr>
+        <w:t>outer-space” theme. We</w:t>
+      </w:r>
+      <w:r>
+        <w:rPr>
+          <w:rFonts w:ascii="Times New Roman" w:hAnsi="Times New Roman" w:cs="Times New Roman"/>
+          <w:sz w:val="24"/>
+          <w:szCs w:val="24"/>
+        </w:rPr>
+        <w:t xml:space="preserve"> </w:t>
+      </w:r>
+      <w:r>
+        <w:rPr>
+          <w:rFonts w:ascii="Times New Roman" w:hAnsi="Times New Roman" w:cs="Times New Roman"/>
+          <w:sz w:val="24"/>
+          <w:szCs w:val="24"/>
+        </w:rPr>
+        <w:t xml:space="preserve">also use </w:t>
+      </w:r>
+      <w:r>
+        <w:rPr>
+          <w:rFonts w:ascii="Times New Roman" w:hAnsi="Times New Roman" w:cs="Times New Roman"/>
+          <w:sz w:val="24"/>
+          <w:szCs w:val="24"/>
+        </w:rPr>
+        <w:t>“air-holes” to make it look realistic and cool. Once the game is opened, the players have the options of reading the instructions or starting the game. If they choose to read the instructions, they must press the “B” key to return to the start screen. Once the game is initiated via the start button, the puck will begin in the middle of the screen. The two players will utilize the W A S D keys and the arrow keys to move their mallets. The puck and mallets move very realistically. When one player scores, the puck disappears, and a new one is created in the middle of the screen. The mallets can move anywhere, on or off the screen, to make the game slightly more challenging for both players. If either player has reached a score of 10, the game will end, and the game over screen will display. Either user can click the “end” button of the game over screen to close the window.</w:t>
       </w:r>
     </w:p>
     <w:p>
@@ -297,25 +143,7 @@
           <w:szCs w:val="24"/>
         </w:rPr>
         <w:tab/>
-        <w:t xml:space="preserve">Our target audience is anyone who does not hate air-hockey or fun. The target audience is meant to be very general, but it will likely be more popular with children. It is certainly not </w:t>
-      </w:r>
-      <w:proofErr w:type="gramStart"/>
-      <w:r>
-        <w:rPr>
-          <w:rFonts w:ascii="Times New Roman" w:hAnsi="Times New Roman" w:cs="Times New Roman"/>
-          <w:sz w:val="24"/>
-          <w:szCs w:val="24"/>
-        </w:rPr>
-        <w:t>designed</w:t>
-      </w:r>
-      <w:proofErr w:type="gramEnd"/>
-      <w:r>
-        <w:rPr>
-          <w:rFonts w:ascii="Times New Roman" w:hAnsi="Times New Roman" w:cs="Times New Roman"/>
-          <w:sz w:val="24"/>
-          <w:szCs w:val="24"/>
-        </w:rPr>
-        <w:t xml:space="preserve"> to be exclusively for children, but children usually enjoy computer games more than adults. The game is designed for two players, but besides that, there are no limitations on who could play.</w:t>
+        <w:t>Our target audience is anyone who does not hate air-hockey or fun. The target audience is meant to be very general, but it will likely be more popular with children. It is certainly not designed to be exclusively for children, but children usually enjoy computer games more than adults. The game is designed for two players, but besides that, there are no limitations on who could play.</w:t>
       </w:r>
     </w:p>
     <w:p>
@@ -334,25 +162,7 @@
           <w:szCs w:val="24"/>
         </w:rPr>
         <w:tab/>
-        <w:t xml:space="preserve">The first member of team pro-flow is Laura Peña. As the team’s code monkey, she made sure the code was being written regularly. </w:t>
-      </w:r>
-      <w:proofErr w:type="spellStart"/>
-      <w:r>
-        <w:rPr>
-          <w:rFonts w:ascii="Times New Roman" w:hAnsi="Times New Roman" w:cs="Times New Roman"/>
-          <w:sz w:val="24"/>
-          <w:szCs w:val="24"/>
-        </w:rPr>
-        <w:t>Niti</w:t>
-      </w:r>
-      <w:proofErr w:type="spellEnd"/>
-      <w:r>
-        <w:rPr>
-          <w:rFonts w:ascii="Times New Roman" w:hAnsi="Times New Roman" w:cs="Times New Roman"/>
-          <w:sz w:val="24"/>
-          <w:szCs w:val="24"/>
-        </w:rPr>
-        <w:t xml:space="preserve"> Shah took on the role of UI / Graphic Design. The game’s appearance is what sets it apart from other games, so she played a vital role in the </w:t>
+        <w:t xml:space="preserve">The first member of team pro-flow is Laura Peña. As the team’s code monkey, she made sure the code was being written regularly. Niti Shah took on the role of UI / Graphic Design. The </w:t>
       </w:r>
       <w:r>
         <w:rPr>
@@ -361,7 +171,7 @@
           <w:szCs w:val="24"/>
         </w:rPr>
         <w:lastRenderedPageBreak/>
-        <w:t>projects final outcome. She also worked cooperatively with Laura since the two jobs share a lot of ground. Marcela Lopez, our bug tester, was in charge of overseeing the functionality and constructing a bug report. She also helped each group member whenever they were feeling a little overwhelmed. Lastly, Jonah Yesowitz, the project manager, was responsible for overseeing the progress of the project. He was responsible for making sure everyone is doing his or her job, and he added to the code, and tried to solve emerging issues.</w:t>
+        <w:t>game’s appearance is what sets it apart from other games, so she played a vital role in the projects final outcome. She also worked cooperatively with Laura since the two jobs share a lot of ground. Marcela Lopez, our bug tester, was in charge of overseeing the functionality and constructing a bug report. She also helped each group member whenever they were feeling a little overwhelmed. Lastly, Jonah Yesowitz, the project manager, was responsible for overseeing the progress of the project. He was responsible for making sure everyone is doing his or her job, and he added to the code, and tried to solve emerging issues.</w:t>
       </w:r>
     </w:p>
     <w:p/>
@@ -1007,7 +817,7 @@
   <a:extraClrSchemeLst/>
   <a:extLst>
     <a:ext uri="{05A4C25C-085E-4340-85A3-A5531E510DB2}">
-      <thm15:themeFamily xmlns="" xmlns:thm15="http://schemas.microsoft.com/office/thememl/2012/main" name="Office Theme" id="{62F939B6-93AF-4DB8-9C6B-D6C7DFDC589F}" vid="{4A3C46E8-61CC-4603-A589-7422A47A8E4A}"/>
+      <thm15:themeFamily xmlns:thm15="http://schemas.microsoft.com/office/thememl/2012/main" xmlns="" name="Office Theme" id="{62F939B6-93AF-4DB8-9C6B-D6C7DFDC589F}" vid="{4A3C46E8-61CC-4603-A589-7422A47A8E4A}"/>
     </a:ext>
   </a:extLst>
 </a:theme>

</xml_diff>